<commit_message>
Updated getting started guide with saving/loading signals
</commit_message>
<xml_diff>
--- a/Getting started.docx
+++ b/Getting started.docx
@@ -156,6 +156,7 @@
                 <w:lang w:val="en-US"/>
               </w:rPr>
             </w:pPr>
+            <w:proofErr w:type="spellStart"/>
             <w:r>
               <w:rPr>
                 <w:sz w:val="20"/>
@@ -164,6 +165,7 @@
               </w:rPr>
               <w:t>Message.h</w:t>
             </w:r>
+            <w:proofErr w:type="spellEnd"/>
           </w:p>
         </w:tc>
         <w:tc>
@@ -178,6 +180,7 @@
                 <w:lang w:val="en-US"/>
               </w:rPr>
             </w:pPr>
+            <w:proofErr w:type="spellStart"/>
             <w:r>
               <w:rPr>
                 <w:sz w:val="20"/>
@@ -186,6 +189,7 @@
               </w:rPr>
               <w:t>Message.m</w:t>
             </w:r>
+            <w:proofErr w:type="spellEnd"/>
           </w:p>
         </w:tc>
         <w:tc>
@@ -206,7 +210,25 @@
                 <w:szCs w:val="20"/>
                 <w:lang w:val="en-US"/>
               </w:rPr>
-              <w:t>Implements a common high level message data class</w:t>
+              <w:t xml:space="preserve">Implements a common </w:t>
+            </w:r>
+            <w:proofErr w:type="gramStart"/>
+            <w:r>
+              <w:rPr>
+                <w:sz w:val="20"/>
+                <w:szCs w:val="20"/>
+                <w:lang w:val="en-US"/>
+              </w:rPr>
+              <w:t>high level</w:t>
+            </w:r>
+            <w:proofErr w:type="gramEnd"/>
+            <w:r>
+              <w:rPr>
+                <w:sz w:val="20"/>
+                <w:szCs w:val="20"/>
+                <w:lang w:val="en-US"/>
+              </w:rPr>
+              <w:t xml:space="preserve"> message data class</w:t>
             </w:r>
             <w:r>
               <w:rPr>
@@ -232,6 +254,7 @@
                 <w:lang w:val="en-US"/>
               </w:rPr>
             </w:pPr>
+            <w:proofErr w:type="spellStart"/>
             <w:r>
               <w:rPr>
                 <w:sz w:val="20"/>
@@ -240,6 +263,7 @@
               </w:rPr>
               <w:t>SppBluetooth.h</w:t>
             </w:r>
+            <w:proofErr w:type="spellEnd"/>
           </w:p>
         </w:tc>
         <w:tc>
@@ -254,6 +278,7 @@
                 <w:lang w:val="en-US"/>
               </w:rPr>
             </w:pPr>
+            <w:proofErr w:type="spellStart"/>
             <w:r>
               <w:rPr>
                 <w:sz w:val="20"/>
@@ -262,6 +287,7 @@
               </w:rPr>
               <w:t>SppBluetooth.m</w:t>
             </w:r>
+            <w:proofErr w:type="spellEnd"/>
           </w:p>
         </w:tc>
         <w:tc>
@@ -332,7 +358,29 @@
                 <w:szCs w:val="20"/>
                 <w:lang w:val="en-US"/>
               </w:rPr>
-              <w:t>Note that the ESP code checks for new data, while Matlab uses an event driven structure to reduce processing jitter.</w:t>
+              <w:t xml:space="preserve">Note that the ESP code checks for new data, while </w:t>
+            </w:r>
+            <w:proofErr w:type="spellStart"/>
+            <w:r>
+              <w:rPr>
+                <w:i/>
+                <w:iCs/>
+                <w:sz w:val="20"/>
+                <w:szCs w:val="20"/>
+                <w:lang w:val="en-US"/>
+              </w:rPr>
+              <w:t>Matlab</w:t>
+            </w:r>
+            <w:proofErr w:type="spellEnd"/>
+            <w:r>
+              <w:rPr>
+                <w:i/>
+                <w:iCs/>
+                <w:sz w:val="20"/>
+                <w:szCs w:val="20"/>
+                <w:lang w:val="en-US"/>
+              </w:rPr>
+              <w:t xml:space="preserve"> uses an event driven structure to reduce processing jitter.</w:t>
             </w:r>
             <w:r>
               <w:rPr>
@@ -358,6 +406,7 @@
                 <w:lang w:val="en-US"/>
               </w:rPr>
             </w:pPr>
+            <w:proofErr w:type="spellStart"/>
             <w:r>
               <w:rPr>
                 <w:sz w:val="20"/>
@@ -366,6 +415,7 @@
               </w:rPr>
               <w:t>TaskInterface.h</w:t>
             </w:r>
+            <w:proofErr w:type="spellEnd"/>
           </w:p>
         </w:tc>
         <w:tc>
@@ -478,6 +528,7 @@
                 <w:lang w:val="en-US"/>
               </w:rPr>
             </w:pPr>
+            <w:proofErr w:type="spellStart"/>
             <w:r>
               <w:rPr>
                 <w:sz w:val="20"/>
@@ -486,6 +537,7 @@
               </w:rPr>
               <w:t>board_type.h</w:t>
             </w:r>
+            <w:proofErr w:type="spellEnd"/>
           </w:p>
         </w:tc>
         <w:tc>
@@ -520,7 +572,43 @@
                 <w:szCs w:val="20"/>
                 <w:lang w:val="en-US"/>
               </w:rPr>
-              <w:t>Interface for setting and receiving the board type (e.g, Motor Controller) from the eeprom memory.</w:t>
+              <w:t>Interface for setting and receiving the board type (</w:t>
+            </w:r>
+            <w:proofErr w:type="spellStart"/>
+            <w:r>
+              <w:rPr>
+                <w:sz w:val="20"/>
+                <w:szCs w:val="20"/>
+                <w:lang w:val="en-US"/>
+              </w:rPr>
+              <w:t>e.g</w:t>
+            </w:r>
+            <w:proofErr w:type="spellEnd"/>
+            <w:r>
+              <w:rPr>
+                <w:sz w:val="20"/>
+                <w:szCs w:val="20"/>
+                <w:lang w:val="en-US"/>
+              </w:rPr>
+              <w:t xml:space="preserve">, Motor Controller) from the </w:t>
+            </w:r>
+            <w:proofErr w:type="spellStart"/>
+            <w:r>
+              <w:rPr>
+                <w:sz w:val="20"/>
+                <w:szCs w:val="20"/>
+                <w:lang w:val="en-US"/>
+              </w:rPr>
+              <w:t>eeprom</w:t>
+            </w:r>
+            <w:proofErr w:type="spellEnd"/>
+            <w:r>
+              <w:rPr>
+                <w:sz w:val="20"/>
+                <w:szCs w:val="20"/>
+                <w:lang w:val="en-US"/>
+              </w:rPr>
+              <w:t xml:space="preserve"> memory.</w:t>
             </w:r>
           </w:p>
         </w:tc>
@@ -538,6 +626,7 @@
                 <w:lang w:val="en-US"/>
               </w:rPr>
             </w:pPr>
+            <w:proofErr w:type="spellStart"/>
             <w:r>
               <w:rPr>
                 <w:sz w:val="20"/>
@@ -546,6 +635,7 @@
               </w:rPr>
               <w:t>Sheduler.h</w:t>
             </w:r>
+            <w:proofErr w:type="spellEnd"/>
           </w:p>
         </w:tc>
         <w:tc>
@@ -672,12 +762,14 @@
               </w:rPr>
               <w:t>tasks/</w:t>
             </w:r>
+            <w:proofErr w:type="spellStart"/>
             <w:r>
               <w:rPr>
                 <w:lang w:val="en-US"/>
               </w:rPr>
               <w:t>DemoTask.h</w:t>
             </w:r>
+            <w:proofErr w:type="spellEnd"/>
           </w:p>
         </w:tc>
         <w:tc>
@@ -716,12 +808,14 @@
               </w:rPr>
               <w:t>tasks/</w:t>
             </w:r>
+            <w:proofErr w:type="spellStart"/>
             <w:r>
               <w:rPr>
                 <w:lang w:val="en-US"/>
               </w:rPr>
               <w:t>DemoMotorControllerTask.h</w:t>
             </w:r>
+            <w:proofErr w:type="spellEnd"/>
           </w:p>
         </w:tc>
         <w:tc>
@@ -763,12 +857,14 @@
             <w:r>
               <w:t xml:space="preserve"> </w:t>
             </w:r>
+            <w:proofErr w:type="spellStart"/>
             <w:r>
               <w:rPr>
                 <w:lang w:val="en-US"/>
               </w:rPr>
               <w:t>DemoSensorBandTask.h</w:t>
             </w:r>
+            <w:proofErr w:type="spellEnd"/>
           </w:p>
         </w:tc>
         <w:tc>
@@ -1529,14 +1625,27 @@
       <w:r>
         <w:t xml:space="preserve">Table </w:t>
       </w:r>
-      <w:fldSimple w:instr=" SEQ Table \* ARABIC ">
-        <w:r>
-          <w:rPr>
-            <w:noProof/>
-          </w:rPr>
-          <w:t>1</w:t>
-        </w:r>
-      </w:fldSimple>
+      <w:r>
+        <w:fldChar w:fldCharType="begin"/>
+      </w:r>
+      <w:r>
+        <w:instrText xml:space="preserve"> SEQ Table \* ARABIC </w:instrText>
+      </w:r>
+      <w:r>
+        <w:fldChar w:fldCharType="separate"/>
+      </w:r>
+      <w:r>
+        <w:rPr>
+          <w:noProof/>
+        </w:rPr>
+        <w:t>1</w:t>
+      </w:r>
+      <w:r>
+        <w:rPr>
+          <w:noProof/>
+        </w:rPr>
+        <w:fldChar w:fldCharType="end"/>
+      </w:r>
       <w:r>
         <w:rPr>
           <w:lang w:val="en-US"/>
@@ -1850,6 +1959,7 @@
         </w:rPr>
         <w:t xml:space="preserve">must inherit the </w:t>
       </w:r>
+      <w:proofErr w:type="spellStart"/>
       <w:r>
         <w:rPr>
           <w:i/>
@@ -1858,6 +1968,7 @@
         </w:rPr>
         <w:t>TaskInterface</w:t>
       </w:r>
+      <w:proofErr w:type="spellEnd"/>
       <w:r>
         <w:rPr>
           <w:lang w:val="en-US"/>
@@ -2072,6 +2183,7 @@
                 <w:lang w:val="en-US"/>
               </w:rPr>
             </w:pPr>
+            <w:proofErr w:type="spellStart"/>
             <w:r>
               <w:rPr>
                 <w:sz w:val="20"/>
@@ -2080,6 +2192,7 @@
               </w:rPr>
               <w:t>high_frequency_sample_names</w:t>
             </w:r>
+            <w:proofErr w:type="spellEnd"/>
           </w:p>
         </w:tc>
         <w:tc>
@@ -2176,6 +2289,7 @@
                 <w:lang w:val="en-US"/>
               </w:rPr>
             </w:pPr>
+            <w:proofErr w:type="spellStart"/>
             <w:r>
               <w:rPr>
                 <w:sz w:val="20"/>
@@ -2184,6 +2298,7 @@
               </w:rPr>
               <w:t>low_frequency_sample_names</w:t>
             </w:r>
+            <w:proofErr w:type="spellEnd"/>
           </w:p>
         </w:tc>
         <w:tc>
@@ -2251,7 +2366,25 @@
                 <w:szCs w:val="20"/>
                 <w:lang w:val="en-US"/>
               </w:rPr>
-              <w:t>{“torque”, “IMUx”, “FSR1”}</w:t>
+              <w:t>{“torque”, “</w:t>
+            </w:r>
+            <w:proofErr w:type="spellStart"/>
+            <w:r>
+              <w:rPr>
+                <w:sz w:val="20"/>
+                <w:szCs w:val="20"/>
+                <w:lang w:val="en-US"/>
+              </w:rPr>
+              <w:t>IMUx</w:t>
+            </w:r>
+            <w:proofErr w:type="spellEnd"/>
+            <w:r>
+              <w:rPr>
+                <w:sz w:val="20"/>
+                <w:szCs w:val="20"/>
+                <w:lang w:val="en-US"/>
+              </w:rPr>
+              <w:t>”, “FSR1”}</w:t>
             </w:r>
           </w:p>
         </w:tc>
@@ -2293,6 +2426,7 @@
           <w:lang w:val="en-US"/>
         </w:rPr>
       </w:pPr>
+      <w:proofErr w:type="spellStart"/>
       <w:r>
         <w:rPr>
           <w:i/>
@@ -2301,6 +2435,7 @@
         </w:rPr>
         <w:t>DemoTask.h</w:t>
       </w:r>
+      <w:proofErr w:type="spellEnd"/>
     </w:p>
     <w:p>
       <w:pPr>
@@ -2313,6 +2448,7 @@
           <w:lang w:val="en-US"/>
         </w:rPr>
       </w:pPr>
+      <w:proofErr w:type="spellStart"/>
       <w:r>
         <w:rPr>
           <w:i/>
@@ -2321,6 +2457,7 @@
         </w:rPr>
         <w:t>DemoMotorControllerTask.h</w:t>
       </w:r>
+      <w:proofErr w:type="spellEnd"/>
     </w:p>
     <w:p>
       <w:pPr>
@@ -2333,6 +2470,7 @@
           <w:lang w:val="en-US"/>
         </w:rPr>
       </w:pPr>
+      <w:proofErr w:type="spellStart"/>
       <w:r>
         <w:rPr>
           <w:i/>
@@ -2341,6 +2479,7 @@
         </w:rPr>
         <w:t>DemoSensorBandTask.h</w:t>
       </w:r>
+      <w:proofErr w:type="spellEnd"/>
     </w:p>
     <w:p>
       <w:pPr>
@@ -2360,6 +2499,7 @@
         </w:rPr>
         <w:t>available, it must be registered by the “</w:t>
       </w:r>
+      <w:proofErr w:type="spellStart"/>
       <w:r>
         <w:rPr>
           <w:i/>
@@ -2368,6 +2508,7 @@
         </w:rPr>
         <w:t>get_potential_tasks</w:t>
       </w:r>
+      <w:proofErr w:type="spellEnd"/>
       <w:r>
         <w:rPr>
           <w:i/>
@@ -2388,7 +2529,25 @@
           <w:iCs/>
           <w:lang w:val="en-US"/>
         </w:rPr>
-        <w:t>“tasks/task_list.h”</w:t>
+        <w:t>“tasks/</w:t>
+      </w:r>
+      <w:proofErr w:type="spellStart"/>
+      <w:r>
+        <w:rPr>
+          <w:i/>
+          <w:iCs/>
+          <w:lang w:val="en-US"/>
+        </w:rPr>
+        <w:t>task_list.h</w:t>
+      </w:r>
+      <w:proofErr w:type="spellEnd"/>
+      <w:r>
+        <w:rPr>
+          <w:i/>
+          <w:iCs/>
+          <w:lang w:val="en-US"/>
+        </w:rPr>
+        <w:t>”</w:t>
       </w:r>
       <w:r>
         <w:rPr>
@@ -2420,8 +2579,16 @@
         <w:rPr>
           <w:lang w:val="en-US"/>
         </w:rPr>
-        <w:t xml:space="preserve"> class</w:t>
-      </w:r>
+        <w:t xml:space="preserve"> </w:t>
+      </w:r>
+      <w:proofErr w:type="gramStart"/>
+      <w:r>
+        <w:rPr>
+          <w:lang w:val="en-US"/>
+        </w:rPr>
+        <w:t>class</w:t>
+      </w:r>
+      <w:proofErr w:type="gramEnd"/>
     </w:p>
     <w:p>
       <w:pPr>
@@ -2880,6 +3047,7 @@
                 <w:lang w:val="en-US"/>
               </w:rPr>
             </w:pPr>
+            <w:proofErr w:type="spellStart"/>
             <w:r>
               <w:rPr>
                 <w:sz w:val="20"/>
@@ -2888,6 +3056,7 @@
               </w:rPr>
               <w:t>set_board_task_name</w:t>
             </w:r>
+            <w:proofErr w:type="spellEnd"/>
           </w:p>
           <w:p>
             <w:pPr>
@@ -2899,6 +3068,7 @@
                 <w:lang w:val="en-US"/>
               </w:rPr>
             </w:pPr>
+            <w:proofErr w:type="spellStart"/>
             <w:r>
               <w:rPr>
                 <w:sz w:val="20"/>
@@ -2907,6 +3077,7 @@
               </w:rPr>
               <w:t>get_board_task_name</w:t>
             </w:r>
+            <w:proofErr w:type="spellEnd"/>
           </w:p>
         </w:tc>
         <w:tc>
@@ -3005,6 +3176,7 @@
                 <w:lang w:val="en-US"/>
               </w:rPr>
             </w:pPr>
+            <w:proofErr w:type="spellStart"/>
             <w:r>
               <w:rPr>
                 <w:sz w:val="20"/>
@@ -3013,6 +3185,7 @@
               </w:rPr>
               <w:t>get_sheduler_periods_behind</w:t>
             </w:r>
+            <w:proofErr w:type="spellEnd"/>
           </w:p>
         </w:tc>
         <w:tc>
@@ -3053,6 +3226,7 @@
                 <w:lang w:val="en-US"/>
               </w:rPr>
             </w:pPr>
+            <w:proofErr w:type="spellStart"/>
             <w:r>
               <w:rPr>
                 <w:sz w:val="20"/>
@@ -3062,6 +3236,7 @@
               <w:lastRenderedPageBreak/>
               <w:t>set_sample_frequency</w:t>
             </w:r>
+            <w:proofErr w:type="spellEnd"/>
             <w:r>
               <w:rPr>
                 <w:sz w:val="20"/>
@@ -3070,6 +3245,7 @@
               </w:rPr>
               <w:br/>
             </w:r>
+            <w:proofErr w:type="spellStart"/>
             <w:r>
               <w:rPr>
                 <w:sz w:val="20"/>
@@ -3078,6 +3254,7 @@
               </w:rPr>
               <w:t>get_sample_frequency</w:t>
             </w:r>
+            <w:proofErr w:type="spellEnd"/>
           </w:p>
         </w:tc>
         <w:tc>
@@ -3120,6 +3297,7 @@
                 <w:lang w:val="en-US"/>
               </w:rPr>
             </w:pPr>
+            <w:proofErr w:type="spellStart"/>
             <w:r>
               <w:rPr>
                 <w:sz w:val="20"/>
@@ -3128,15 +3306,17 @@
               </w:rPr>
               <w:t>set_send_signals_ratio</w:t>
             </w:r>
-          </w:p>
-          <w:p>
-            <w:pPr>
-              <w:rPr>
-                <w:sz w:val="20"/>
-                <w:szCs w:val="20"/>
-                <w:lang w:val="en-US"/>
-              </w:rPr>
-            </w:pPr>
+            <w:proofErr w:type="spellEnd"/>
+          </w:p>
+          <w:p>
+            <w:pPr>
+              <w:rPr>
+                <w:sz w:val="20"/>
+                <w:szCs w:val="20"/>
+                <w:lang w:val="en-US"/>
+              </w:rPr>
+            </w:pPr>
+            <w:proofErr w:type="spellStart"/>
             <w:r>
               <w:rPr>
                 <w:sz w:val="20"/>
@@ -3153,6 +3333,7 @@
               </w:rPr>
               <w:t>et_send_signals_ratio</w:t>
             </w:r>
+            <w:proofErr w:type="spellEnd"/>
           </w:p>
         </w:tc>
         <w:tc>
@@ -3229,6 +3410,7 @@
                 <w:lang w:val="en-US"/>
               </w:rPr>
             </w:pPr>
+            <w:proofErr w:type="spellStart"/>
             <w:r>
               <w:rPr>
                 <w:sz w:val="20"/>
@@ -3237,15 +3419,17 @@
               </w:rPr>
               <w:t>set_send_signals</w:t>
             </w:r>
-          </w:p>
-          <w:p>
-            <w:pPr>
-              <w:rPr>
-                <w:sz w:val="20"/>
-                <w:szCs w:val="20"/>
-                <w:lang w:val="en-US"/>
-              </w:rPr>
-            </w:pPr>
+            <w:proofErr w:type="spellEnd"/>
+          </w:p>
+          <w:p>
+            <w:pPr>
+              <w:rPr>
+                <w:sz w:val="20"/>
+                <w:szCs w:val="20"/>
+                <w:lang w:val="en-US"/>
+              </w:rPr>
+            </w:pPr>
+            <w:proofErr w:type="spellStart"/>
             <w:r>
               <w:rPr>
                 <w:sz w:val="20"/>
@@ -3262,6 +3446,7 @@
               </w:rPr>
               <w:t>et_send_signals</w:t>
             </w:r>
+            <w:proofErr w:type="spellEnd"/>
           </w:p>
         </w:tc>
         <w:tc>
@@ -3283,7 +3468,25 @@
                 <w:szCs w:val="20"/>
                 <w:lang w:val="en-US"/>
               </w:rPr>
-              <w:t>Sets/gets if the high and low frequency signals are being transmitted from the ESP32 to Matlab.</w:t>
+              <w:t xml:space="preserve">Sets/gets if the high and low frequency signals are being transmitted from the ESP32 to </w:t>
+            </w:r>
+            <w:proofErr w:type="spellStart"/>
+            <w:r>
+              <w:rPr>
+                <w:sz w:val="20"/>
+                <w:szCs w:val="20"/>
+                <w:lang w:val="en-US"/>
+              </w:rPr>
+              <w:t>Matlab</w:t>
+            </w:r>
+            <w:proofErr w:type="spellEnd"/>
+            <w:r>
+              <w:rPr>
+                <w:sz w:val="20"/>
+                <w:szCs w:val="20"/>
+                <w:lang w:val="en-US"/>
+              </w:rPr>
+              <w:t>.</w:t>
             </w:r>
           </w:p>
         </w:tc>
@@ -3302,6 +3505,7 @@
                 <w:lang w:val="en-US"/>
               </w:rPr>
             </w:pPr>
+            <w:proofErr w:type="spellStart"/>
             <w:r>
               <w:rPr>
                 <w:sz w:val="20"/>
@@ -3310,6 +3514,7 @@
               </w:rPr>
               <w:t>get_lf_signal_names</w:t>
             </w:r>
+            <w:proofErr w:type="spellEnd"/>
           </w:p>
         </w:tc>
         <w:tc>
@@ -3366,6 +3571,7 @@
                 <w:lang w:val="en-US"/>
               </w:rPr>
             </w:pPr>
+            <w:proofErr w:type="spellStart"/>
             <w:r>
               <w:rPr>
                 <w:sz w:val="20"/>
@@ -3374,6 +3580,7 @@
               </w:rPr>
               <w:t>get_hf_signal_names</w:t>
             </w:r>
+            <w:proofErr w:type="spellEnd"/>
           </w:p>
         </w:tc>
         <w:tc>
@@ -3414,6 +3621,7 @@
                 <w:lang w:val="en-US"/>
               </w:rPr>
             </w:pPr>
+            <w:proofErr w:type="spellStart"/>
             <w:r>
               <w:rPr>
                 <w:sz w:val="20"/>
@@ -3422,6 +3630,7 @@
               </w:rPr>
               <w:t>get_task_description</w:t>
             </w:r>
+            <w:proofErr w:type="spellEnd"/>
           </w:p>
         </w:tc>
         <w:tc>
@@ -3611,18 +3820,19 @@
                 <w:szCs w:val="18"/>
                 <w:lang w:val="en-US"/>
               </w:rPr>
-              <w:t xml:space="preserve"> * Board task name: "demo_motor_controller"</w:t>
-            </w:r>
-          </w:p>
-          <w:p>
-            <w:pPr>
+              <w:t xml:space="preserve"> * Board task name: "</w:t>
+            </w:r>
+            <w:proofErr w:type="spellStart"/>
+            <w:r>
               <w:rPr>
                 <w:rFonts w:ascii="Courier New" w:hAnsi="Courier New" w:cs="Courier New"/>
                 <w:sz w:val="18"/>
                 <w:szCs w:val="18"/>
                 <w:lang w:val="en-US"/>
               </w:rPr>
-            </w:pPr>
+              <w:t>demo_motor_controller</w:t>
+            </w:r>
+            <w:proofErr w:type="spellEnd"/>
             <w:r>
               <w:rPr>
                 <w:rFonts w:ascii="Courier New" w:hAnsi="Courier New" w:cs="Courier New"/>
@@ -3630,7 +3840,7 @@
                 <w:szCs w:val="18"/>
                 <w:lang w:val="en-US"/>
               </w:rPr>
-              <w:t xml:space="preserve"> * Bluetooth name: "009ABBE350CC@Exo-Aider"</w:t>
+              <w:t>"</w:t>
             </w:r>
           </w:p>
           <w:p>
@@ -3649,18 +3859,18 @@
                 <w:szCs w:val="18"/>
                 <w:lang w:val="en-US"/>
               </w:rPr>
-              <w:t xml:space="preserve"> * 4 potential tasks: ["demo_left_sensor_band", "demo_motor_controller",</w:t>
-            </w:r>
-            <w:r>
+              <w:t xml:space="preserve"> * Bluetooth name: "009ABBE350CC@Exo-Aider"</w:t>
+            </w:r>
+          </w:p>
+          <w:p>
+            <w:pPr>
               <w:rPr>
                 <w:rFonts w:ascii="Courier New" w:hAnsi="Courier New" w:cs="Courier New"/>
                 <w:sz w:val="18"/>
                 <w:szCs w:val="18"/>
                 <w:lang w:val="en-US"/>
               </w:rPr>
-              <w:br/>
-              <w:t xml:space="preserve">        </w:t>
-            </w:r>
+            </w:pPr>
             <w:r>
               <w:rPr>
                 <w:rFonts w:ascii="Courier New" w:hAnsi="Courier New" w:cs="Courier New"/>
@@ -3668,7 +3878,106 @@
                 <w:szCs w:val="18"/>
                 <w:lang w:val="en-US"/>
               </w:rPr>
-              <w:t>"demo_right_sensor_band", "demo_task"]</w:t>
+              <w:t xml:space="preserve"> * 4 potential tasks: ["</w:t>
+            </w:r>
+            <w:proofErr w:type="spellStart"/>
+            <w:r>
+              <w:rPr>
+                <w:rFonts w:ascii="Courier New" w:hAnsi="Courier New" w:cs="Courier New"/>
+                <w:sz w:val="18"/>
+                <w:szCs w:val="18"/>
+                <w:lang w:val="en-US"/>
+              </w:rPr>
+              <w:t>demo_left_sensor_band</w:t>
+            </w:r>
+            <w:proofErr w:type="spellEnd"/>
+            <w:r>
+              <w:rPr>
+                <w:rFonts w:ascii="Courier New" w:hAnsi="Courier New" w:cs="Courier New"/>
+                <w:sz w:val="18"/>
+                <w:szCs w:val="18"/>
+                <w:lang w:val="en-US"/>
+              </w:rPr>
+              <w:t>", "</w:t>
+            </w:r>
+            <w:proofErr w:type="spellStart"/>
+            <w:r>
+              <w:rPr>
+                <w:rFonts w:ascii="Courier New" w:hAnsi="Courier New" w:cs="Courier New"/>
+                <w:sz w:val="18"/>
+                <w:szCs w:val="18"/>
+                <w:lang w:val="en-US"/>
+              </w:rPr>
+              <w:t>demo_motor_controller</w:t>
+            </w:r>
+            <w:proofErr w:type="spellEnd"/>
+            <w:r>
+              <w:rPr>
+                <w:rFonts w:ascii="Courier New" w:hAnsi="Courier New" w:cs="Courier New"/>
+                <w:sz w:val="18"/>
+                <w:szCs w:val="18"/>
+                <w:lang w:val="en-US"/>
+              </w:rPr>
+              <w:t>",</w:t>
+            </w:r>
+            <w:r>
+              <w:rPr>
+                <w:rFonts w:ascii="Courier New" w:hAnsi="Courier New" w:cs="Courier New"/>
+                <w:sz w:val="18"/>
+                <w:szCs w:val="18"/>
+                <w:lang w:val="en-US"/>
+              </w:rPr>
+              <w:br/>
+              <w:t xml:space="preserve">        </w:t>
+            </w:r>
+            <w:r>
+              <w:rPr>
+                <w:rFonts w:ascii="Courier New" w:hAnsi="Courier New" w:cs="Courier New"/>
+                <w:sz w:val="18"/>
+                <w:szCs w:val="18"/>
+                <w:lang w:val="en-US"/>
+              </w:rPr>
+              <w:t>"</w:t>
+            </w:r>
+            <w:proofErr w:type="spellStart"/>
+            <w:r>
+              <w:rPr>
+                <w:rFonts w:ascii="Courier New" w:hAnsi="Courier New" w:cs="Courier New"/>
+                <w:sz w:val="18"/>
+                <w:szCs w:val="18"/>
+                <w:lang w:val="en-US"/>
+              </w:rPr>
+              <w:t>demo_right_sensor_band</w:t>
+            </w:r>
+            <w:proofErr w:type="spellEnd"/>
+            <w:r>
+              <w:rPr>
+                <w:rFonts w:ascii="Courier New" w:hAnsi="Courier New" w:cs="Courier New"/>
+                <w:sz w:val="18"/>
+                <w:szCs w:val="18"/>
+                <w:lang w:val="en-US"/>
+              </w:rPr>
+              <w:t>", "</w:t>
+            </w:r>
+            <w:proofErr w:type="spellStart"/>
+            <w:r>
+              <w:rPr>
+                <w:rFonts w:ascii="Courier New" w:hAnsi="Courier New" w:cs="Courier New"/>
+                <w:sz w:val="18"/>
+                <w:szCs w:val="18"/>
+                <w:lang w:val="en-US"/>
+              </w:rPr>
+              <w:t>demo_task</w:t>
+            </w:r>
+            <w:proofErr w:type="spellEnd"/>
+            <w:r>
+              <w:rPr>
+                <w:rFonts w:ascii="Courier New" w:hAnsi="Courier New" w:cs="Courier New"/>
+                <w:sz w:val="18"/>
+                <w:szCs w:val="18"/>
+                <w:lang w:val="en-US"/>
+              </w:rPr>
+              <w:t>"]</w:t>
             </w:r>
           </w:p>
           <w:p>
@@ -3828,6 +4137,7 @@
         </w:rPr>
         <w:t xml:space="preserve">the </w:t>
       </w:r>
+      <w:proofErr w:type="spellStart"/>
       <w:r>
         <w:rPr>
           <w:i/>
@@ -3836,6 +4146,7 @@
         </w:rPr>
         <w:t>TaskInterface</w:t>
       </w:r>
+      <w:proofErr w:type="spellEnd"/>
       <w:r>
         <w:rPr>
           <w:lang w:val="en-US"/>
@@ -3876,6 +4187,7 @@
         </w:rPr>
         <w:t xml:space="preserve">Add an instance of the class to the </w:t>
       </w:r>
+      <w:proofErr w:type="spellStart"/>
       <w:r>
         <w:rPr>
           <w:i/>
@@ -3884,11 +4196,26 @@
         </w:rPr>
         <w:t>get_potential_tasks</w:t>
       </w:r>
-      <w:r>
-        <w:rPr>
-          <w:lang w:val="en-US"/>
-        </w:rPr>
-        <w:t xml:space="preserve"> function in the “tasks/task_list.h” file.</w:t>
+      <w:proofErr w:type="spellEnd"/>
+      <w:r>
+        <w:rPr>
+          <w:lang w:val="en-US"/>
+        </w:rPr>
+        <w:t xml:space="preserve"> function in the “tasks/</w:t>
+      </w:r>
+      <w:proofErr w:type="spellStart"/>
+      <w:r>
+        <w:rPr>
+          <w:lang w:val="en-US"/>
+        </w:rPr>
+        <w:t>task_list.h</w:t>
+      </w:r>
+      <w:proofErr w:type="spellEnd"/>
+      <w:r>
+        <w:rPr>
+          <w:lang w:val="en-US"/>
+        </w:rPr>
+        <w:t>” file.</w:t>
       </w:r>
     </w:p>
     <w:p>
@@ -3915,7 +4242,35 @@
         <w:rPr>
           <w:lang w:val="en-US"/>
         </w:rPr>
-        <w:t>To connect to an ESP32 bluetooth connection from Matlab the following command is used:</w:t>
+        <w:t xml:space="preserve">To connect to an ESP32 </w:t>
+      </w:r>
+      <w:proofErr w:type="spellStart"/>
+      <w:r>
+        <w:rPr>
+          <w:lang w:val="en-US"/>
+        </w:rPr>
+        <w:t>bluetooth</w:t>
+      </w:r>
+      <w:proofErr w:type="spellEnd"/>
+      <w:r>
+        <w:rPr>
+          <w:lang w:val="en-US"/>
+        </w:rPr>
+        <w:t xml:space="preserve"> connection from </w:t>
+      </w:r>
+      <w:proofErr w:type="spellStart"/>
+      <w:r>
+        <w:rPr>
+          <w:lang w:val="en-US"/>
+        </w:rPr>
+        <w:t>Matlab</w:t>
+      </w:r>
+      <w:proofErr w:type="spellEnd"/>
+      <w:r>
+        <w:rPr>
+          <w:lang w:val="en-US"/>
+        </w:rPr>
+        <w:t xml:space="preserve"> the following command is used:</w:t>
       </w:r>
     </w:p>
     <w:p>
@@ -3929,6 +4284,8 @@
           <w:lang w:val="en-US"/>
         </w:rPr>
       </w:pPr>
+      <w:proofErr w:type="spellStart"/>
+      <w:proofErr w:type="gramStart"/>
       <w:r>
         <w:rPr>
           <w:rFonts w:ascii="Courier New" w:hAnsi="Courier New" w:cs="Courier New"/>
@@ -3936,8 +4293,20 @@
           <w:sz w:val="20"/>
           <w:szCs w:val="20"/>
         </w:rPr>
-        <w:t>SppBluetooth(</w:t>
-      </w:r>
+        <w:t>SppBluetooth</w:t>
+      </w:r>
+      <w:proofErr w:type="spellEnd"/>
+      <w:r>
+        <w:rPr>
+          <w:rFonts w:ascii="Courier New" w:hAnsi="Courier New" w:cs="Courier New"/>
+          <w:color w:val="000000"/>
+          <w:sz w:val="20"/>
+          <w:szCs w:val="20"/>
+        </w:rPr>
+        <w:t>(</w:t>
+      </w:r>
+      <w:proofErr w:type="spellStart"/>
+      <w:proofErr w:type="gramEnd"/>
       <w:r>
         <w:rPr>
           <w:rFonts w:ascii="Courier New" w:hAnsi="Courier New" w:cs="Courier New"/>
@@ -3956,6 +4325,7 @@
         </w:rPr>
         <w:t>luetooth_name</w:t>
       </w:r>
+      <w:proofErr w:type="spellEnd"/>
       <w:r>
         <w:rPr>
           <w:rFonts w:ascii="Courier New" w:hAnsi="Courier New" w:cs="Courier New"/>
@@ -3973,17 +4343,30 @@
           <w:szCs w:val="20"/>
           <w:lang w:val="en-US"/>
         </w:rPr>
-        <w:t xml:space="preserve"> board_task_name</w:t>
-      </w:r>
+        <w:t xml:space="preserve"> </w:t>
+      </w:r>
+      <w:proofErr w:type="spellStart"/>
       <w:r>
         <w:rPr>
           <w:rFonts w:ascii="Courier New" w:hAnsi="Courier New" w:cs="Courier New"/>
           <w:color w:val="000000"/>
           <w:sz w:val="20"/>
           <w:szCs w:val="20"/>
+          <w:lang w:val="en-US"/>
+        </w:rPr>
+        <w:t>board_task_name</w:t>
+      </w:r>
+      <w:proofErr w:type="spellEnd"/>
+      <w:r>
+        <w:rPr>
+          <w:rFonts w:ascii="Courier New" w:hAnsi="Courier New" w:cs="Courier New"/>
+          <w:color w:val="000000"/>
+          <w:sz w:val="20"/>
+          <w:szCs w:val="20"/>
         </w:rPr>
         <w:t xml:space="preserve">, </w:t>
       </w:r>
+      <w:proofErr w:type="spellStart"/>
       <w:r>
         <w:rPr>
           <w:rFonts w:ascii="Courier New" w:hAnsi="Courier New" w:cs="Courier New"/>
@@ -3994,6 +4377,7 @@
         </w:rPr>
         <w:t>buffer_size</w:t>
       </w:r>
+      <w:proofErr w:type="spellEnd"/>
       <w:r>
         <w:rPr>
           <w:rFonts w:ascii="Courier New" w:hAnsi="Courier New" w:cs="Courier New"/>
@@ -4035,6 +4419,7 @@
         </w:rPr>
         <w:tab/>
       </w:r>
+      <w:proofErr w:type="spellStart"/>
       <w:r>
         <w:rPr>
           <w:rFonts w:ascii="Courier New" w:hAnsi="Courier New" w:cs="Courier New"/>
@@ -4053,6 +4438,7 @@
         </w:rPr>
         <w:t>luetooth_name</w:t>
       </w:r>
+      <w:proofErr w:type="spellEnd"/>
       <w:r>
         <w:rPr>
           <w:rFonts w:cstheme="minorHAnsi"/>
@@ -4124,6 +4510,7 @@
           <w:lang w:val="en-US"/>
         </w:rPr>
       </w:pPr>
+      <w:proofErr w:type="spellStart"/>
       <w:r>
         <w:rPr>
           <w:rFonts w:ascii="Courier New" w:hAnsi="Courier New" w:cs="Courier New"/>
@@ -4134,6 +4521,7 @@
         </w:rPr>
         <w:t>board_task_name</w:t>
       </w:r>
+      <w:proofErr w:type="spellEnd"/>
       <w:r>
         <w:rPr>
           <w:lang w:val="en-US"/>
@@ -4146,6 +4534,7 @@
         </w:rPr>
         <w:t xml:space="preserve">, e.g., </w:t>
       </w:r>
+      <w:proofErr w:type="spellStart"/>
       <w:r>
         <w:rPr>
           <w:rFonts w:ascii="Courier New" w:hAnsi="Courier New" w:cs="Courier New"/>
@@ -4153,6 +4542,7 @@
         </w:rPr>
         <w:t>demo_motor_controller</w:t>
       </w:r>
+      <w:proofErr w:type="spellEnd"/>
       <w:r>
         <w:rPr>
           <w:lang w:val="en-US"/>
@@ -4168,6 +4558,7 @@
           <w:lang w:val="en-US"/>
         </w:rPr>
       </w:pPr>
+      <w:proofErr w:type="spellStart"/>
       <w:r>
         <w:rPr>
           <w:rFonts w:ascii="Courier New" w:hAnsi="Courier New" w:cs="Courier New"/>
@@ -4178,11 +4569,26 @@
         </w:rPr>
         <w:t>buffer_size</w:t>
       </w:r>
-      <w:r>
-        <w:rPr>
-          <w:lang w:val="en-US"/>
-        </w:rPr>
-        <w:t xml:space="preserve"> is the buffer sizes. The SppBluetooth class maintains consistent performance by using ring buffers for storing both messages and signals. With a sampling frequency of </w:t>
+      <w:proofErr w:type="spellEnd"/>
+      <w:r>
+        <w:rPr>
+          <w:lang w:val="en-US"/>
+        </w:rPr>
+        <w:t xml:space="preserve"> is the buffer sizes. The </w:t>
+      </w:r>
+      <w:proofErr w:type="spellStart"/>
+      <w:r>
+        <w:rPr>
+          <w:lang w:val="en-US"/>
+        </w:rPr>
+        <w:t>SppBluetooth</w:t>
+      </w:r>
+      <w:proofErr w:type="spellEnd"/>
+      <w:r>
+        <w:rPr>
+          <w:lang w:val="en-US"/>
+        </w:rPr>
+        <w:t xml:space="preserve"> class maintains consistent performance by using ring buffers for storing both messages and signals. With a sampling frequency of </w:t>
       </w:r>
       <m:oMath>
         <m:r>
@@ -4190,14 +4596,7 @@
             <w:rFonts w:ascii="Cambria Math" w:hAnsi="Cambria Math"/>
             <w:lang w:val="en-US"/>
           </w:rPr>
-          <m:t>1</m:t>
-        </m:r>
-        <m:r>
-          <w:rPr>
-            <w:rFonts w:ascii="Cambria Math" w:hAnsi="Cambria Math"/>
-            <w:lang w:val="en-US"/>
-          </w:rPr>
-          <m:t xml:space="preserve"> kHz</m:t>
+          <m:t>1 kHz</m:t>
         </m:r>
       </m:oMath>
       <w:r>
@@ -4248,14 +4647,7 @@
             <w:rFonts w:ascii="Cambria Math" w:hAnsi="Cambria Math"/>
             <w:lang w:val="en-US"/>
           </w:rPr>
-          <m:t>=1</m:t>
-        </m:r>
-        <m:r>
-          <w:rPr>
-            <w:rFonts w:ascii="Cambria Math" w:hAnsi="Cambria Math"/>
-            <w:lang w:val="en-US"/>
-          </w:rPr>
-          <m:t xml:space="preserve"> kHz)</m:t>
+          <m:t>=1 kHz)</m:t>
         </m:r>
       </m:oMath>
       <w:r>
@@ -4270,21 +4662,7 @@
             <w:rFonts w:ascii="Cambria Math" w:hAnsi="Cambria Math"/>
             <w:lang w:val="en-US"/>
           </w:rPr>
-          <m:t>(d=1</m:t>
-        </m:r>
-        <m:r>
-          <w:rPr>
-            <w:rFonts w:ascii="Cambria Math" w:hAnsi="Cambria Math"/>
-            <w:lang w:val="en-US"/>
-          </w:rPr>
-          <m:t>,</m:t>
-        </m:r>
-        <m:r>
-          <w:rPr>
-            <w:rFonts w:ascii="Cambria Math" w:hAnsi="Cambria Math"/>
-            <w:lang w:val="en-US"/>
-          </w:rPr>
-          <m:t xml:space="preserve">200 </m:t>
+          <m:t xml:space="preserve">(d=1,200 </m:t>
         </m:r>
         <m:r>
           <m:rPr>
@@ -4353,14 +4731,7 @@
             <w:rFonts w:ascii="Cambria Math" w:eastAsiaTheme="minorEastAsia" w:hAnsi="Cambria Math"/>
             <w:lang w:val="en-US"/>
           </w:rPr>
-          <m:t>⋅d=</m:t>
-        </m:r>
-        <m:r>
-          <w:rPr>
-            <w:rFonts w:ascii="Cambria Math" w:eastAsiaTheme="minorEastAsia" w:hAnsi="Cambria Math"/>
-            <w:lang w:val="en-US"/>
-          </w:rPr>
-          <m:t>1,200,000</m:t>
+          <m:t>⋅d=1,200,000</m:t>
         </m:r>
       </m:oMath>
       <w:r>
@@ -4399,6 +4770,7 @@
           <w:szCs w:val="20"/>
         </w:rPr>
       </w:pPr>
+      <w:proofErr w:type="spellStart"/>
       <w:r>
         <w:rPr>
           <w:rFonts w:ascii="Courier New" w:hAnsi="Courier New" w:cs="Courier New"/>
@@ -4406,8 +4778,40 @@
           <w:sz w:val="20"/>
           <w:szCs w:val="20"/>
         </w:rPr>
-        <w:t>motor_controller = SppBluetooth(</w:t>
-      </w:r>
+        <w:t>motor_controller</w:t>
+      </w:r>
+      <w:proofErr w:type="spellEnd"/>
+      <w:r>
+        <w:rPr>
+          <w:rFonts w:ascii="Courier New" w:hAnsi="Courier New" w:cs="Courier New"/>
+          <w:color w:val="000000"/>
+          <w:sz w:val="20"/>
+          <w:szCs w:val="20"/>
+        </w:rPr>
+        <w:t xml:space="preserve"> = </w:t>
+      </w:r>
+      <w:proofErr w:type="spellStart"/>
+      <w:proofErr w:type="gramStart"/>
+      <w:r>
+        <w:rPr>
+          <w:rFonts w:ascii="Courier New" w:hAnsi="Courier New" w:cs="Courier New"/>
+          <w:color w:val="000000"/>
+          <w:sz w:val="20"/>
+          <w:szCs w:val="20"/>
+        </w:rPr>
+        <w:t>SppBluetooth</w:t>
+      </w:r>
+      <w:proofErr w:type="spellEnd"/>
+      <w:r>
+        <w:rPr>
+          <w:rFonts w:ascii="Courier New" w:hAnsi="Courier New" w:cs="Courier New"/>
+          <w:color w:val="000000"/>
+          <w:sz w:val="20"/>
+          <w:szCs w:val="20"/>
+        </w:rPr>
+        <w:t>(</w:t>
+      </w:r>
+      <w:proofErr w:type="gramEnd"/>
     </w:p>
     <w:p>
       <w:pPr>
@@ -4472,6 +4876,7 @@
           <w:lang w:val="en-US"/>
         </w:rPr>
       </w:pPr>
+      <w:proofErr w:type="spellStart"/>
       <w:r>
         <w:rPr>
           <w:rFonts w:ascii="Courier New" w:hAnsi="Courier New" w:cs="Courier New"/>
@@ -4480,6 +4885,7 @@
         </w:rPr>
         <w:t>motor_controller.is_connected</w:t>
       </w:r>
+      <w:proofErr w:type="spellEnd"/>
       <w:r>
         <w:rPr>
           <w:rFonts w:ascii="Courier New" w:hAnsi="Courier New" w:cs="Courier New"/>
@@ -4584,12 +4990,23 @@
           <w:lang w:val="en-US"/>
         </w:rPr>
       </w:pPr>
-      <w:r>
-        <w:rPr>
-          <w:rFonts w:ascii="Courier New" w:hAnsi="Courier New" w:cs="Courier New"/>
-          <w:lang w:val="en-US"/>
-        </w:rPr>
-        <w:t>B.send(command</w:t>
+      <w:proofErr w:type="spellStart"/>
+      <w:proofErr w:type="gramStart"/>
+      <w:r>
+        <w:rPr>
+          <w:rFonts w:ascii="Courier New" w:hAnsi="Courier New" w:cs="Courier New"/>
+          <w:lang w:val="en-US"/>
+        </w:rPr>
+        <w:t>B.send</w:t>
+      </w:r>
+      <w:proofErr w:type="spellEnd"/>
+      <w:proofErr w:type="gramEnd"/>
+      <w:r>
+        <w:rPr>
+          <w:rFonts w:ascii="Courier New" w:hAnsi="Courier New" w:cs="Courier New"/>
+          <w:lang w:val="en-US"/>
+        </w:rPr>
+        <w:t>(command</w:t>
       </w:r>
       <w:r>
         <w:rPr>
@@ -4608,7 +5025,25 @@
           <w:rFonts w:ascii="Courier New" w:hAnsi="Courier New" w:cs="Courier New"/>
           <w:lang w:val="en-US"/>
         </w:rPr>
-        <w:t>msg = B.query(command, numbers, strings)</w:t>
+        <w:t xml:space="preserve">msg = </w:t>
+      </w:r>
+      <w:proofErr w:type="spellStart"/>
+      <w:proofErr w:type="gramStart"/>
+      <w:r>
+        <w:rPr>
+          <w:rFonts w:ascii="Courier New" w:hAnsi="Courier New" w:cs="Courier New"/>
+          <w:lang w:val="en-US"/>
+        </w:rPr>
+        <w:t>B.query</w:t>
+      </w:r>
+      <w:proofErr w:type="spellEnd"/>
+      <w:proofErr w:type="gramEnd"/>
+      <w:r>
+        <w:rPr>
+          <w:rFonts w:ascii="Courier New" w:hAnsi="Courier New" w:cs="Courier New"/>
+          <w:lang w:val="en-US"/>
+        </w:rPr>
+        <w:t>(command, numbers, strings)</w:t>
       </w:r>
       <w:r>
         <w:rPr>
@@ -4682,6 +5117,7 @@
         </w:rPr>
         <w:t xml:space="preserve">a </w:t>
       </w:r>
+      <w:proofErr w:type="spellStart"/>
       <w:r>
         <w:rPr>
           <w:rFonts w:ascii="Courier New" w:hAnsi="Courier New" w:cs="Courier New"/>
@@ -4691,6 +5127,7 @@
         </w:rPr>
         <w:t>SppBluetooth</w:t>
       </w:r>
+      <w:proofErr w:type="spellEnd"/>
       <w:r>
         <w:rPr>
           <w:rFonts w:cstheme="minorHAnsi"/>
@@ -4772,7 +5209,27 @@
           <w:szCs w:val="20"/>
           <w:lang w:val="en-US"/>
         </w:rPr>
-        <w:t>‘send_signals’</w:t>
+        <w:t>‘</w:t>
+      </w:r>
+      <w:proofErr w:type="spellStart"/>
+      <w:r>
+        <w:rPr>
+          <w:rFonts w:ascii="Courier New" w:hAnsi="Courier New" w:cs="Courier New"/>
+          <w:sz w:val="20"/>
+          <w:szCs w:val="20"/>
+          <w:lang w:val="en-US"/>
+        </w:rPr>
+        <w:t>send_signals</w:t>
+      </w:r>
+      <w:proofErr w:type="spellEnd"/>
+      <w:r>
+        <w:rPr>
+          <w:rFonts w:ascii="Courier New" w:hAnsi="Courier New" w:cs="Courier New"/>
+          <w:sz w:val="20"/>
+          <w:szCs w:val="20"/>
+          <w:lang w:val="en-US"/>
+        </w:rPr>
+        <w:t>’</w:t>
       </w:r>
       <w:r>
         <w:rPr>
@@ -4810,7 +5267,27 @@
           <w:szCs w:val="20"/>
           <w:lang w:val="en-US"/>
         </w:rPr>
-        <w:t xml:space="preserve"> is a vector of numbers, e.g., </w:t>
+        <w:t xml:space="preserve"> </w:t>
+      </w:r>
+      <w:proofErr w:type="gramStart"/>
+      <w:r>
+        <w:rPr>
+          <w:rFonts w:cstheme="minorHAnsi"/>
+          <w:sz w:val="20"/>
+          <w:szCs w:val="20"/>
+          <w:lang w:val="en-US"/>
+        </w:rPr>
+        <w:t>is</w:t>
+      </w:r>
+      <w:proofErr w:type="gramEnd"/>
+      <w:r>
+        <w:rPr>
+          <w:rFonts w:cstheme="minorHAnsi"/>
+          <w:sz w:val="20"/>
+          <w:szCs w:val="20"/>
+          <w:lang w:val="en-US"/>
+        </w:rPr>
+        <w:t xml:space="preserve"> a vector of numbers, e.g., </w:t>
       </w:r>
       <w:r>
         <w:rPr>
@@ -4893,16 +5370,56 @@
           <w:szCs w:val="20"/>
           <w:lang w:val="en-US"/>
         </w:rPr>
-        <w:t xml:space="preserve"> is a cell array of character strings or a character string, e.g., </w:t>
-      </w:r>
-      <w:r>
-        <w:rPr>
-          <w:rFonts w:ascii="Courier New" w:hAnsi="Courier New" w:cs="Courier New"/>
-          <w:sz w:val="20"/>
-          <w:szCs w:val="20"/>
-          <w:lang w:val="en-US"/>
-        </w:rPr>
-        <w:t>{‘a’, ‘b’, ‘c’, ‘abc’}</w:t>
+        <w:t xml:space="preserve"> </w:t>
+      </w:r>
+      <w:proofErr w:type="gramStart"/>
+      <w:r>
+        <w:rPr>
+          <w:rFonts w:cstheme="minorHAnsi"/>
+          <w:sz w:val="20"/>
+          <w:szCs w:val="20"/>
+          <w:lang w:val="en-US"/>
+        </w:rPr>
+        <w:t>is</w:t>
+      </w:r>
+      <w:proofErr w:type="gramEnd"/>
+      <w:r>
+        <w:rPr>
+          <w:rFonts w:cstheme="minorHAnsi"/>
+          <w:sz w:val="20"/>
+          <w:szCs w:val="20"/>
+          <w:lang w:val="en-US"/>
+        </w:rPr>
+        <w:t xml:space="preserve"> a cell array of character strings or a character string, e.g., </w:t>
+      </w:r>
+      <w:r>
+        <w:rPr>
+          <w:rFonts w:ascii="Courier New" w:hAnsi="Courier New" w:cs="Courier New"/>
+          <w:sz w:val="20"/>
+          <w:szCs w:val="20"/>
+          <w:lang w:val="en-US"/>
+        </w:rPr>
+        <w:t>{‘a’, ‘b’, ‘c’, ‘</w:t>
+      </w:r>
+      <w:proofErr w:type="spellStart"/>
+      <w:r>
+        <w:rPr>
+          <w:rFonts w:ascii="Courier New" w:hAnsi="Courier New" w:cs="Courier New"/>
+          <w:sz w:val="20"/>
+          <w:szCs w:val="20"/>
+          <w:lang w:val="en-US"/>
+        </w:rPr>
+        <w:t>abc</w:t>
+      </w:r>
+      <w:proofErr w:type="spellEnd"/>
+      <w:r>
+        <w:rPr>
+          <w:rFonts w:ascii="Courier New" w:hAnsi="Courier New" w:cs="Courier New"/>
+          <w:sz w:val="20"/>
+          <w:szCs w:val="20"/>
+          <w:lang w:val="en-US"/>
+        </w:rPr>
+        <w:t>’}</w:t>
       </w:r>
       <w:r>
         <w:rPr>
@@ -5007,6 +5524,8 @@
           <w:lang w:val="en-US"/>
         </w:rPr>
       </w:pPr>
+      <w:proofErr w:type="spellStart"/>
+      <w:proofErr w:type="gramStart"/>
       <w:r>
         <w:rPr>
           <w:rFonts w:ascii="Courier New" w:hAnsi="Courier New" w:cs="Courier New"/>
@@ -5014,7 +5533,18 @@
           <w:sz w:val="20"/>
           <w:szCs w:val="20"/>
         </w:rPr>
-        <w:t>B.send(</w:t>
+        <w:t>B.send</w:t>
+      </w:r>
+      <w:proofErr w:type="spellEnd"/>
+      <w:proofErr w:type="gramEnd"/>
+      <w:r>
+        <w:rPr>
+          <w:rFonts w:ascii="Courier New" w:hAnsi="Courier New" w:cs="Courier New"/>
+          <w:color w:val="000000"/>
+          <w:sz w:val="20"/>
+          <w:szCs w:val="20"/>
+        </w:rPr>
+        <w:t>(</w:t>
       </w:r>
       <w:r>
         <w:rPr>
@@ -5063,6 +5593,7 @@
         </w:rPr>
         <w:t>set the input for simulated exoskeleton of the ‘</w:t>
       </w:r>
+      <w:proofErr w:type="spellStart"/>
       <w:r>
         <w:rPr>
           <w:rFonts w:ascii="Courier New" w:hAnsi="Courier New" w:cs="Courier New"/>
@@ -5073,6 +5604,7 @@
         </w:rPr>
         <w:t>demo_motor_controller</w:t>
       </w:r>
+      <w:proofErr w:type="spellEnd"/>
       <w:r>
         <w:rPr>
           <w:rFonts w:ascii="Courier New" w:hAnsi="Courier New" w:cs="Courier New"/>
@@ -5145,6 +5677,7 @@
           <w:lang w:val="en-US"/>
         </w:rPr>
       </w:pPr>
+      <w:proofErr w:type="spellStart"/>
       <w:r>
         <w:rPr>
           <w:rFonts w:ascii="Courier New" w:hAnsi="Courier New" w:cs="Courier New"/>
@@ -5152,7 +5685,39 @@
           <w:sz w:val="20"/>
           <w:szCs w:val="20"/>
         </w:rPr>
-        <w:t>msg = B.query(</w:t>
+        <w:t>msg</w:t>
+      </w:r>
+      <w:proofErr w:type="spellEnd"/>
+      <w:r>
+        <w:rPr>
+          <w:rFonts w:ascii="Courier New" w:hAnsi="Courier New" w:cs="Courier New"/>
+          <w:color w:val="000000"/>
+          <w:sz w:val="20"/>
+          <w:szCs w:val="20"/>
+        </w:rPr>
+        <w:t xml:space="preserve"> = </w:t>
+      </w:r>
+      <w:proofErr w:type="spellStart"/>
+      <w:proofErr w:type="gramStart"/>
+      <w:r>
+        <w:rPr>
+          <w:rFonts w:ascii="Courier New" w:hAnsi="Courier New" w:cs="Courier New"/>
+          <w:color w:val="000000"/>
+          <w:sz w:val="20"/>
+          <w:szCs w:val="20"/>
+        </w:rPr>
+        <w:t>B.query</w:t>
+      </w:r>
+      <w:proofErr w:type="spellEnd"/>
+      <w:proofErr w:type="gramEnd"/>
+      <w:r>
+        <w:rPr>
+          <w:rFonts w:ascii="Courier New" w:hAnsi="Courier New" w:cs="Courier New"/>
+          <w:color w:val="000000"/>
+          <w:sz w:val="20"/>
+          <w:szCs w:val="20"/>
+        </w:rPr>
+        <w:t>(</w:t>
       </w:r>
       <w:r>
         <w:rPr>
@@ -5161,7 +5726,27 @@
           <w:sz w:val="20"/>
           <w:szCs w:val="20"/>
         </w:rPr>
-        <w:t>'set_send_signals'</w:t>
+        <w:t>'</w:t>
+      </w:r>
+      <w:proofErr w:type="spellStart"/>
+      <w:r>
+        <w:rPr>
+          <w:rFonts w:ascii="Courier New" w:hAnsi="Courier New" w:cs="Courier New"/>
+          <w:color w:val="A020F0"/>
+          <w:sz w:val="20"/>
+          <w:szCs w:val="20"/>
+        </w:rPr>
+        <w:t>set_send_signals</w:t>
+      </w:r>
+      <w:proofErr w:type="spellEnd"/>
+      <w:r>
+        <w:rPr>
+          <w:rFonts w:ascii="Courier New" w:hAnsi="Courier New" w:cs="Courier New"/>
+          <w:color w:val="A020F0"/>
+          <w:sz w:val="20"/>
+          <w:szCs w:val="20"/>
+        </w:rPr>
+        <w:t>'</w:t>
       </w:r>
       <w:r>
         <w:rPr>
@@ -5231,7 +5816,29 @@
           <w:sz w:val="20"/>
           <w:szCs w:val="20"/>
         </w:rPr>
-        <w:t xml:space="preserve">assert(msg.numbers(1) == true); </w:t>
+        <w:t>assert(</w:t>
+      </w:r>
+      <w:proofErr w:type="spellStart"/>
+      <w:proofErr w:type="gramStart"/>
+      <w:r>
+        <w:rPr>
+          <w:rFonts w:ascii="Courier New" w:hAnsi="Courier New" w:cs="Courier New"/>
+          <w:color w:val="000000"/>
+          <w:sz w:val="20"/>
+          <w:szCs w:val="20"/>
+        </w:rPr>
+        <w:t>msg.numbers</w:t>
+      </w:r>
+      <w:proofErr w:type="spellEnd"/>
+      <w:proofErr w:type="gramEnd"/>
+      <w:r>
+        <w:rPr>
+          <w:rFonts w:ascii="Courier New" w:hAnsi="Courier New" w:cs="Courier New"/>
+          <w:color w:val="000000"/>
+          <w:sz w:val="20"/>
+          <w:szCs w:val="20"/>
+        </w:rPr>
+        <w:t xml:space="preserve">(1) == true); </w:t>
       </w:r>
       <w:r>
         <w:rPr>
@@ -5292,6 +5899,7 @@
         </w:rPr>
         <w:t xml:space="preserve">Stored signals can be retrieved using the </w:t>
       </w:r>
+      <w:proofErr w:type="spellStart"/>
       <w:r>
         <w:rPr>
           <w:rFonts w:ascii="Courier New" w:hAnsi="Courier New" w:cs="Courier New"/>
@@ -5299,6 +5907,7 @@
         </w:rPr>
         <w:t>get_signals</w:t>
       </w:r>
+      <w:proofErr w:type="spellEnd"/>
       <w:r>
         <w:rPr>
           <w:lang w:val="en-US"/>
@@ -5321,8 +5930,19 @@
           <w:szCs w:val="18"/>
           <w:lang w:val="en-US"/>
         </w:rPr>
-        <w:t>, ... ]</w:t>
-      </w:r>
+        <w:t xml:space="preserve">, </w:t>
+      </w:r>
+      <w:proofErr w:type="gramStart"/>
+      <w:r>
+        <w:rPr>
+          <w:rFonts w:ascii="Courier New" w:hAnsi="Courier New" w:cs="Courier New"/>
+          <w:sz w:val="18"/>
+          <w:szCs w:val="18"/>
+          <w:lang w:val="en-US"/>
+        </w:rPr>
+        <w:t>... ]</w:t>
+      </w:r>
+      <w:proofErr w:type="gramEnd"/>
       <w:r>
         <w:t>.</w:t>
       </w:r>
@@ -5359,6 +5979,7 @@
           <w:lang w:val="en-US"/>
         </w:rPr>
       </w:pPr>
+      <w:proofErr w:type="spellStart"/>
       <w:r>
         <w:rPr>
           <w:rFonts w:ascii="Courier New" w:hAnsi="Courier New" w:cs="Courier New"/>
@@ -5366,20 +5987,31 @@
         </w:rPr>
         <w:t>signal_values</w:t>
       </w:r>
-      <w:r>
-        <w:rPr>
-          <w:rFonts w:ascii="Courier New" w:hAnsi="Courier New" w:cs="Courier New"/>
-          <w:lang w:val="en-US"/>
-        </w:rPr>
-        <w:t xml:space="preserve"> = B.</w:t>
-      </w:r>
-      <w:r>
-        <w:rPr>
-          <w:rFonts w:ascii="Courier New" w:hAnsi="Courier New" w:cs="Courier New"/>
-          <w:lang w:val="en-US"/>
-        </w:rPr>
-        <w:t>get_signals</w:t>
-      </w:r>
+      <w:proofErr w:type="spellEnd"/>
+      <w:r>
+        <w:rPr>
+          <w:rFonts w:ascii="Courier New" w:hAnsi="Courier New" w:cs="Courier New"/>
+          <w:lang w:val="en-US"/>
+        </w:rPr>
+        <w:t xml:space="preserve"> = </w:t>
+      </w:r>
+      <w:proofErr w:type="spellStart"/>
+      <w:r>
+        <w:rPr>
+          <w:rFonts w:ascii="Courier New" w:hAnsi="Courier New" w:cs="Courier New"/>
+          <w:lang w:val="en-US"/>
+        </w:rPr>
+        <w:t>B.get_</w:t>
+      </w:r>
+      <w:proofErr w:type="gramStart"/>
+      <w:r>
+        <w:rPr>
+          <w:rFonts w:ascii="Courier New" w:hAnsi="Courier New" w:cs="Courier New"/>
+          <w:lang w:val="en-US"/>
+        </w:rPr>
+        <w:t>signals</w:t>
+      </w:r>
+      <w:proofErr w:type="spellEnd"/>
       <w:r>
         <w:rPr>
           <w:rFonts w:ascii="Courier New" w:hAnsi="Courier New" w:cs="Courier New"/>
@@ -5387,6 +6019,8 @@
         </w:rPr>
         <w:t>(</w:t>
       </w:r>
+      <w:proofErr w:type="spellStart"/>
+      <w:proofErr w:type="gramEnd"/>
       <w:r>
         <w:rPr>
           <w:rFonts w:ascii="Courier New" w:hAnsi="Courier New" w:cs="Courier New"/>
@@ -5394,6 +6028,7 @@
         </w:rPr>
         <w:t>signal_idx</w:t>
       </w:r>
+      <w:proofErr w:type="spellEnd"/>
       <w:r>
         <w:rPr>
           <w:rFonts w:ascii="Courier New" w:hAnsi="Courier New" w:cs="Courier New"/>
@@ -5401,6 +6036,7 @@
         </w:rPr>
         <w:t xml:space="preserve">, </w:t>
       </w:r>
+      <w:proofErr w:type="spellStart"/>
       <w:r>
         <w:rPr>
           <w:rFonts w:ascii="Courier New" w:hAnsi="Courier New" w:cs="Courier New"/>
@@ -5408,6 +6044,7 @@
         </w:rPr>
         <w:t>sample_idx</w:t>
       </w:r>
+      <w:proofErr w:type="spellEnd"/>
       <w:r>
         <w:rPr>
           <w:rFonts w:ascii="Courier New" w:hAnsi="Courier New" w:cs="Courier New"/>
@@ -5433,6 +6070,7 @@
           <w:lang w:val="en-US"/>
         </w:rPr>
       </w:pPr>
+      <w:proofErr w:type="spellStart"/>
       <w:r>
         <w:rPr>
           <w:rFonts w:ascii="Courier New" w:hAnsi="Courier New" w:cs="Courier New"/>
@@ -5440,18 +6078,16 @@
         </w:rPr>
         <w:t>signal_values</w:t>
       </w:r>
-      <w:r>
+      <w:proofErr w:type="spellEnd"/>
+      <w:r>
+        <w:t xml:space="preserve"> are the signal values.</w:t>
+      </w:r>
+      <w:r>
+        <w:rPr>
+          <w:lang w:val="en-US"/>
+        </w:rPr>
         <w:t xml:space="preserve"> </w:t>
       </w:r>
-      <w:r>
-        <w:t>are the signal values.</w:t>
-      </w:r>
-      <w:r>
-        <w:rPr>
-          <w:lang w:val="en-US"/>
-        </w:rPr>
-        <w:t xml:space="preserve"> </w:t>
-      </w:r>
     </w:p>
     <w:p>
       <w:pPr>
@@ -5460,6 +6096,7 @@
           <w:lang w:val="en-US"/>
         </w:rPr>
       </w:pPr>
+      <w:proofErr w:type="spellStart"/>
       <w:r>
         <w:rPr>
           <w:rFonts w:ascii="Courier New" w:hAnsi="Courier New" w:cs="Courier New"/>
@@ -5467,11 +6104,26 @@
         </w:rPr>
         <w:t>signal_idx</w:t>
       </w:r>
-      <w:r>
-        <w:rPr>
-          <w:lang w:val="en-US"/>
-        </w:rPr>
-        <w:t xml:space="preserve"> specifies which signals to get, e.g., ‘n’ for a single signal and {‘n’, ‘u’, ‘r’} for multiple. The signal names corresponds with the names used for the high and low frequency signals specified in the task during task initialization.</w:t>
+      <w:proofErr w:type="spellEnd"/>
+      <w:r>
+        <w:rPr>
+          <w:lang w:val="en-US"/>
+        </w:rPr>
+        <w:t xml:space="preserve"> specifies which signals to get, e.g., ‘n’ for a single signal and {‘n’, ‘u’, ‘r’} for multiple. The signal names </w:t>
+      </w:r>
+      <w:proofErr w:type="gramStart"/>
+      <w:r>
+        <w:rPr>
+          <w:lang w:val="en-US"/>
+        </w:rPr>
+        <w:t>corresponds</w:t>
+      </w:r>
+      <w:proofErr w:type="gramEnd"/>
+      <w:r>
+        <w:rPr>
+          <w:lang w:val="en-US"/>
+        </w:rPr>
+        <w:t xml:space="preserve"> with the names used for the high and low frequency signals specified in the task during task initialization.</w:t>
       </w:r>
     </w:p>
     <w:p>
@@ -5481,6 +6133,7 @@
           <w:lang w:val="en-US"/>
         </w:rPr>
       </w:pPr>
+      <w:proofErr w:type="spellStart"/>
       <w:r>
         <w:rPr>
           <w:rFonts w:ascii="Courier New" w:hAnsi="Courier New" w:cs="Courier New"/>
@@ -5488,6 +6141,7 @@
         </w:rPr>
         <w:t>sample_idx</w:t>
       </w:r>
+      <w:proofErr w:type="spellEnd"/>
       <w:r>
         <w:t xml:space="preserve"> specifies the sample indexes</w:t>
       </w:r>
@@ -5551,8 +6205,17 @@
           <w:rFonts w:ascii="Courier New" w:hAnsi="Courier New" w:cs="Courier New"/>
           <w:lang w:val="en-US"/>
         </w:rPr>
-        <w:t>nd-10:end</w:t>
-      </w:r>
+        <w:t>nd-</w:t>
+      </w:r>
+      <w:proofErr w:type="gramStart"/>
+      <w:r>
+        <w:rPr>
+          <w:rFonts w:ascii="Courier New" w:hAnsi="Courier New" w:cs="Courier New"/>
+          <w:lang w:val="en-US"/>
+        </w:rPr>
+        <w:t>10:end</w:t>
+      </w:r>
+      <w:proofErr w:type="gramEnd"/>
       <w:r>
         <w:rPr>
           <w:rFonts w:ascii="Courier New" w:hAnsi="Courier New" w:cs="Courier New"/>
@@ -5572,13 +6235,31 @@
         </w:rPr>
         <w:t xml:space="preserve"> If </w:t>
       </w:r>
-      <w:r>
-        <w:rPr>
-          <w:rFonts w:ascii="Courier New" w:hAnsi="Courier New" w:cs="Courier New"/>
-          <w:lang w:val="en-US"/>
-        </w:rPr>
-        <w:t>B.get_signals(signal_idx</w:t>
-      </w:r>
+      <w:proofErr w:type="spellStart"/>
+      <w:r>
+        <w:rPr>
+          <w:rFonts w:ascii="Courier New" w:hAnsi="Courier New" w:cs="Courier New"/>
+          <w:lang w:val="en-US"/>
+        </w:rPr>
+        <w:t>B.get_signals</w:t>
+      </w:r>
+      <w:proofErr w:type="spellEnd"/>
+      <w:r>
+        <w:rPr>
+          <w:rFonts w:ascii="Courier New" w:hAnsi="Courier New" w:cs="Courier New"/>
+          <w:lang w:val="en-US"/>
+        </w:rPr>
+        <w:t>(</w:t>
+      </w:r>
+      <w:proofErr w:type="spellStart"/>
+      <w:r>
+        <w:rPr>
+          <w:rFonts w:ascii="Courier New" w:hAnsi="Courier New" w:cs="Courier New"/>
+          <w:lang w:val="en-US"/>
+        </w:rPr>
+        <w:t>signal_idx</w:t>
+      </w:r>
+      <w:proofErr w:type="spellEnd"/>
       <w:r>
         <w:rPr>
           <w:rFonts w:ascii="Courier New" w:hAnsi="Courier New" w:cs="Courier New"/>
@@ -5624,6 +6305,7 @@
           <w:szCs w:val="16"/>
         </w:rPr>
       </w:pPr>
+      <w:proofErr w:type="spellStart"/>
       <w:r>
         <w:rPr>
           <w:rFonts w:ascii="Courier New" w:hAnsi="Courier New" w:cs="Courier New"/>
@@ -5631,7 +6313,17 @@
           <w:sz w:val="16"/>
           <w:szCs w:val="16"/>
         </w:rPr>
-        <w:t xml:space="preserve">B.sample_frequency = 1000; </w:t>
+        <w:t>B.sample_frequency</w:t>
+      </w:r>
+      <w:proofErr w:type="spellEnd"/>
+      <w:r>
+        <w:rPr>
+          <w:rFonts w:ascii="Courier New" w:hAnsi="Courier New" w:cs="Courier New"/>
+          <w:color w:val="000000"/>
+          <w:sz w:val="16"/>
+          <w:szCs w:val="16"/>
+        </w:rPr>
+        <w:t xml:space="preserve"> = 1000; </w:t>
       </w:r>
       <w:r>
         <w:rPr>
@@ -5655,6 +6347,8 @@
           <w:szCs w:val="16"/>
         </w:rPr>
       </w:pPr>
+      <w:proofErr w:type="spellStart"/>
+      <w:proofErr w:type="gramStart"/>
       <w:r>
         <w:rPr>
           <w:rFonts w:ascii="Courier New" w:hAnsi="Courier New" w:cs="Courier New"/>
@@ -5662,7 +6356,27 @@
           <w:sz w:val="16"/>
           <w:szCs w:val="16"/>
         </w:rPr>
-        <w:t xml:space="preserve">B.send_signals_ratio = 20; </w:t>
+        <w:t>B.send</w:t>
+      </w:r>
+      <w:proofErr w:type="gramEnd"/>
+      <w:r>
+        <w:rPr>
+          <w:rFonts w:ascii="Courier New" w:hAnsi="Courier New" w:cs="Courier New"/>
+          <w:color w:val="000000"/>
+          <w:sz w:val="16"/>
+          <w:szCs w:val="16"/>
+        </w:rPr>
+        <w:t>_signals_ratio</w:t>
+      </w:r>
+      <w:proofErr w:type="spellEnd"/>
+      <w:r>
+        <w:rPr>
+          <w:rFonts w:ascii="Courier New" w:hAnsi="Courier New" w:cs="Courier New"/>
+          <w:color w:val="000000"/>
+          <w:sz w:val="16"/>
+          <w:szCs w:val="16"/>
+        </w:rPr>
+        <w:t xml:space="preserve"> = 20; </w:t>
       </w:r>
       <w:r>
         <w:rPr>
@@ -5671,7 +6385,27 @@
           <w:sz w:val="16"/>
           <w:szCs w:val="16"/>
         </w:rPr>
-        <w:t>% 1000 Hz / 20 = 500 Hz sendings frequency.</w:t>
+        <w:t xml:space="preserve">% 1000 Hz / 20 = 500 Hz </w:t>
+      </w:r>
+      <w:proofErr w:type="spellStart"/>
+      <w:r>
+        <w:rPr>
+          <w:rFonts w:ascii="Courier New" w:hAnsi="Courier New" w:cs="Courier New"/>
+          <w:color w:val="3C763D"/>
+          <w:sz w:val="16"/>
+          <w:szCs w:val="16"/>
+        </w:rPr>
+        <w:t>sendings</w:t>
+      </w:r>
+      <w:proofErr w:type="spellEnd"/>
+      <w:r>
+        <w:rPr>
+          <w:rFonts w:ascii="Courier New" w:hAnsi="Courier New" w:cs="Courier New"/>
+          <w:color w:val="3C763D"/>
+          <w:sz w:val="16"/>
+          <w:szCs w:val="16"/>
+        </w:rPr>
+        <w:t xml:space="preserve"> frequency.</w:t>
       </w:r>
     </w:p>
     <w:p>
@@ -5686,6 +6420,8 @@
           <w:szCs w:val="16"/>
         </w:rPr>
       </w:pPr>
+      <w:proofErr w:type="spellStart"/>
+      <w:proofErr w:type="gramStart"/>
       <w:r>
         <w:rPr>
           <w:rFonts w:ascii="Courier New" w:hAnsi="Courier New" w:cs="Courier New"/>
@@ -5693,7 +6429,27 @@
           <w:sz w:val="16"/>
           <w:szCs w:val="16"/>
         </w:rPr>
-        <w:t xml:space="preserve">B.send_signals = true; </w:t>
+        <w:t>B.send</w:t>
+      </w:r>
+      <w:proofErr w:type="gramEnd"/>
+      <w:r>
+        <w:rPr>
+          <w:rFonts w:ascii="Courier New" w:hAnsi="Courier New" w:cs="Courier New"/>
+          <w:color w:val="000000"/>
+          <w:sz w:val="16"/>
+          <w:szCs w:val="16"/>
+        </w:rPr>
+        <w:t>_signals</w:t>
+      </w:r>
+      <w:proofErr w:type="spellEnd"/>
+      <w:r>
+        <w:rPr>
+          <w:rFonts w:ascii="Courier New" w:hAnsi="Courier New" w:cs="Courier New"/>
+          <w:color w:val="000000"/>
+          <w:sz w:val="16"/>
+          <w:szCs w:val="16"/>
+        </w:rPr>
+        <w:t xml:space="preserve"> = true; </w:t>
       </w:r>
       <w:r>
         <w:rPr>
@@ -5717,6 +6473,7 @@
           <w:szCs w:val="16"/>
         </w:rPr>
       </w:pPr>
+      <w:proofErr w:type="gramStart"/>
       <w:r>
         <w:rPr>
           <w:rFonts w:ascii="Courier New" w:hAnsi="Courier New" w:cs="Courier New"/>
@@ -5724,7 +6481,17 @@
           <w:sz w:val="16"/>
           <w:szCs w:val="16"/>
         </w:rPr>
-        <w:t xml:space="preserve">pause(1); </w:t>
+        <w:t>pause(</w:t>
+      </w:r>
+      <w:proofErr w:type="gramEnd"/>
+      <w:r>
+        <w:rPr>
+          <w:rFonts w:ascii="Courier New" w:hAnsi="Courier New" w:cs="Courier New"/>
+          <w:color w:val="000000"/>
+          <w:sz w:val="16"/>
+          <w:szCs w:val="16"/>
+        </w:rPr>
+        <w:t xml:space="preserve">1); </w:t>
       </w:r>
       <w:r>
         <w:rPr>
@@ -5744,10 +6511,12 @@
         <w:spacing w:after="0" w:line="240" w:lineRule="auto"/>
         <w:rPr>
           <w:rFonts w:ascii="Courier New" w:hAnsi="Courier New" w:cs="Courier New"/>
+          <w:color w:val="3C763D"/>
           <w:sz w:val="16"/>
           <w:szCs w:val="16"/>
         </w:rPr>
       </w:pPr>
+      <w:proofErr w:type="spellStart"/>
       <w:r>
         <w:rPr>
           <w:rFonts w:ascii="Courier New" w:hAnsi="Courier New" w:cs="Courier New"/>
@@ -5757,6 +6526,7 @@
         </w:rPr>
         <w:t>signal_values</w:t>
       </w:r>
+      <w:proofErr w:type="spellEnd"/>
       <w:r>
         <w:rPr>
           <w:rFonts w:ascii="Courier New" w:hAnsi="Courier New" w:cs="Courier New"/>
@@ -5774,8 +6544,39 @@
           <w:sz w:val="16"/>
           <w:szCs w:val="16"/>
         </w:rPr>
-        <w:t xml:space="preserve"> = B.get_signals({</w:t>
-      </w:r>
+        <w:t xml:space="preserve"> = </w:t>
+      </w:r>
+      <w:proofErr w:type="spellStart"/>
+      <w:r>
+        <w:rPr>
+          <w:rFonts w:ascii="Courier New" w:hAnsi="Courier New" w:cs="Courier New"/>
+          <w:color w:val="000000"/>
+          <w:sz w:val="16"/>
+          <w:szCs w:val="16"/>
+        </w:rPr>
+        <w:t>B.get_</w:t>
+      </w:r>
+      <w:proofErr w:type="gramStart"/>
+      <w:r>
+        <w:rPr>
+          <w:rFonts w:ascii="Courier New" w:hAnsi="Courier New" w:cs="Courier New"/>
+          <w:color w:val="000000"/>
+          <w:sz w:val="16"/>
+          <w:szCs w:val="16"/>
+        </w:rPr>
+        <w:t>signals</w:t>
+      </w:r>
+      <w:proofErr w:type="spellEnd"/>
+      <w:r>
+        <w:rPr>
+          <w:rFonts w:ascii="Courier New" w:hAnsi="Courier New" w:cs="Courier New"/>
+          <w:color w:val="000000"/>
+          <w:sz w:val="16"/>
+          <w:szCs w:val="16"/>
+        </w:rPr>
+        <w:t>(</w:t>
+      </w:r>
+      <w:proofErr w:type="gramEnd"/>
       <w:r>
         <w:rPr>
           <w:rFonts w:ascii="Courier New" w:hAnsi="Courier New" w:cs="Courier New"/>
@@ -5792,25 +6593,7 @@
           <w:sz w:val="16"/>
           <w:szCs w:val="16"/>
         </w:rPr>
-        <w:t xml:space="preserve">, </w:t>
-      </w:r>
-      <w:r>
-        <w:rPr>
-          <w:rFonts w:ascii="Courier New" w:hAnsi="Courier New" w:cs="Courier New"/>
-          <w:color w:val="A020F0"/>
-          <w:sz w:val="16"/>
-          <w:szCs w:val="16"/>
-        </w:rPr>
-        <w:t>'u'</w:t>
-      </w:r>
-      <w:r>
-        <w:rPr>
-          <w:rFonts w:ascii="Courier New" w:hAnsi="Courier New" w:cs="Courier New"/>
-          <w:color w:val="000000"/>
-          <w:sz w:val="16"/>
-          <w:szCs w:val="16"/>
-        </w:rPr>
-        <w:t xml:space="preserve">}, -9:0); </w:t>
+        <w:t xml:space="preserve">, -9:0); </w:t>
       </w:r>
       <w:r>
         <w:rPr>
@@ -5819,7 +6602,26 @@
           <w:sz w:val="16"/>
           <w:szCs w:val="16"/>
         </w:rPr>
-        <w:t>% Get the last 10 stored samples of t and u.</w:t>
+        <w:t xml:space="preserve">% Get the last 10 stored samples of </w:t>
+      </w:r>
+      <w:r>
+        <w:rPr>
+          <w:rFonts w:ascii="Courier New" w:hAnsi="Courier New" w:cs="Courier New"/>
+          <w:color w:val="3C763D"/>
+          <w:sz w:val="16"/>
+          <w:szCs w:val="16"/>
+          <w:lang w:val="en-US"/>
+        </w:rPr>
+        <w:t>t</w:t>
+      </w:r>
+      <w:r>
+        <w:rPr>
+          <w:rFonts w:ascii="Courier New" w:hAnsi="Courier New" w:cs="Courier New"/>
+          <w:color w:val="3C763D"/>
+          <w:sz w:val="16"/>
+          <w:szCs w:val="16"/>
+        </w:rPr>
+        <w:t>.</w:t>
       </w:r>
     </w:p>
     <w:p>
@@ -5834,6 +6636,7 @@
           <w:szCs w:val="16"/>
         </w:rPr>
       </w:pPr>
+      <w:proofErr w:type="spellStart"/>
       <w:r>
         <w:rPr>
           <w:rFonts w:ascii="Courier New" w:hAnsi="Courier New" w:cs="Courier New"/>
@@ -5844,6 +6647,7 @@
         <w:lastRenderedPageBreak/>
         <w:t>signal_values</w:t>
       </w:r>
+      <w:proofErr w:type="spellEnd"/>
       <w:r>
         <w:rPr>
           <w:rFonts w:ascii="Courier New" w:hAnsi="Courier New" w:cs="Courier New"/>
@@ -5852,7 +6656,7 @@
           <w:szCs w:val="16"/>
           <w:lang w:val="en-US"/>
         </w:rPr>
-        <w:t>2</w:t>
+        <w:t>1</w:t>
       </w:r>
       <w:r>
         <w:rPr>
@@ -5861,7 +6665,47 @@
           <w:sz w:val="16"/>
           <w:szCs w:val="16"/>
         </w:rPr>
-        <w:t xml:space="preserve"> = B.get_signals({</w:t>
+        <w:t xml:space="preserve"> = </w:t>
+      </w:r>
+      <w:proofErr w:type="spellStart"/>
+      <w:r>
+        <w:rPr>
+          <w:rFonts w:ascii="Courier New" w:hAnsi="Courier New" w:cs="Courier New"/>
+          <w:color w:val="000000"/>
+          <w:sz w:val="16"/>
+          <w:szCs w:val="16"/>
+        </w:rPr>
+        <w:t>B.get_</w:t>
+      </w:r>
+      <w:proofErr w:type="gramStart"/>
+      <w:r>
+        <w:rPr>
+          <w:rFonts w:ascii="Courier New" w:hAnsi="Courier New" w:cs="Courier New"/>
+          <w:color w:val="000000"/>
+          <w:sz w:val="16"/>
+          <w:szCs w:val="16"/>
+        </w:rPr>
+        <w:t>signals</w:t>
+      </w:r>
+      <w:proofErr w:type="spellEnd"/>
+      <w:r>
+        <w:rPr>
+          <w:rFonts w:ascii="Courier New" w:hAnsi="Courier New" w:cs="Courier New"/>
+          <w:color w:val="000000"/>
+          <w:sz w:val="16"/>
+          <w:szCs w:val="16"/>
+        </w:rPr>
+        <w:t>(</w:t>
+      </w:r>
+      <w:proofErr w:type="gramEnd"/>
+      <w:r>
+        <w:rPr>
+          <w:rFonts w:ascii="Courier New" w:hAnsi="Courier New" w:cs="Courier New"/>
+          <w:color w:val="000000"/>
+          <w:sz w:val="16"/>
+          <w:szCs w:val="16"/>
+        </w:rPr>
+        <w:t>{</w:t>
       </w:r>
       <w:r>
         <w:rPr>
@@ -5897,7 +6741,7 @@
           <w:sz w:val="16"/>
           <w:szCs w:val="16"/>
         </w:rPr>
-        <w:t xml:space="preserve">}, 10:20); </w:t>
+        <w:t xml:space="preserve">}, -9:0); </w:t>
       </w:r>
       <w:r>
         <w:rPr>
@@ -5906,7 +6750,7 @@
           <w:sz w:val="16"/>
           <w:szCs w:val="16"/>
         </w:rPr>
-        <w:t>% Get the sample 10 to 20 of t and u.</w:t>
+        <w:t>% Get the last 10 stored samples of t and u.</w:t>
       </w:r>
     </w:p>
     <w:p>
@@ -5921,6 +6765,20 @@
           <w:szCs w:val="16"/>
         </w:rPr>
       </w:pPr>
+    </w:p>
+    <w:p>
+      <w:pPr>
+        <w:autoSpaceDE w:val="0"/>
+        <w:autoSpaceDN w:val="0"/>
+        <w:adjustRightInd w:val="0"/>
+        <w:spacing w:after="0" w:line="240" w:lineRule="auto"/>
+        <w:rPr>
+          <w:rFonts w:ascii="Courier New" w:hAnsi="Courier New" w:cs="Courier New"/>
+          <w:sz w:val="16"/>
+          <w:szCs w:val="16"/>
+        </w:rPr>
+      </w:pPr>
+      <w:proofErr w:type="spellStart"/>
       <w:r>
         <w:rPr>
           <w:rFonts w:ascii="Courier New" w:hAnsi="Courier New" w:cs="Courier New"/>
@@ -5930,6 +6788,7 @@
         </w:rPr>
         <w:t>signal_values</w:t>
       </w:r>
+      <w:proofErr w:type="spellEnd"/>
       <w:r>
         <w:rPr>
           <w:rFonts w:ascii="Courier New" w:hAnsi="Courier New" w:cs="Courier New"/>
@@ -5938,7 +6797,7 @@
           <w:szCs w:val="16"/>
           <w:lang w:val="en-US"/>
         </w:rPr>
-        <w:t>3</w:t>
+        <w:t>2</w:t>
       </w:r>
       <w:r>
         <w:rPr>
@@ -5947,7 +6806,47 @@
           <w:sz w:val="16"/>
           <w:szCs w:val="16"/>
         </w:rPr>
-        <w:t xml:space="preserve"> = B.get_signal({</w:t>
+        <w:t xml:space="preserve"> = </w:t>
+      </w:r>
+      <w:proofErr w:type="spellStart"/>
+      <w:r>
+        <w:rPr>
+          <w:rFonts w:ascii="Courier New" w:hAnsi="Courier New" w:cs="Courier New"/>
+          <w:color w:val="000000"/>
+          <w:sz w:val="16"/>
+          <w:szCs w:val="16"/>
+        </w:rPr>
+        <w:t>B.get_</w:t>
+      </w:r>
+      <w:proofErr w:type="gramStart"/>
+      <w:r>
+        <w:rPr>
+          <w:rFonts w:ascii="Courier New" w:hAnsi="Courier New" w:cs="Courier New"/>
+          <w:color w:val="000000"/>
+          <w:sz w:val="16"/>
+          <w:szCs w:val="16"/>
+        </w:rPr>
+        <w:t>signals</w:t>
+      </w:r>
+      <w:proofErr w:type="spellEnd"/>
+      <w:r>
+        <w:rPr>
+          <w:rFonts w:ascii="Courier New" w:hAnsi="Courier New" w:cs="Courier New"/>
+          <w:color w:val="000000"/>
+          <w:sz w:val="16"/>
+          <w:szCs w:val="16"/>
+        </w:rPr>
+        <w:t>(</w:t>
+      </w:r>
+      <w:proofErr w:type="gramEnd"/>
+      <w:r>
+        <w:rPr>
+          <w:rFonts w:ascii="Courier New" w:hAnsi="Courier New" w:cs="Courier New"/>
+          <w:color w:val="000000"/>
+          <w:sz w:val="16"/>
+          <w:szCs w:val="16"/>
+        </w:rPr>
+        <w:t>{</w:t>
       </w:r>
       <w:r>
         <w:rPr>
@@ -5983,7 +6882,7 @@
           <w:sz w:val="16"/>
           <w:szCs w:val="16"/>
         </w:rPr>
-        <w:t xml:space="preserve">}); </w:t>
+        <w:t xml:space="preserve">}, 10:20); </w:t>
       </w:r>
       <w:r>
         <w:rPr>
@@ -5992,6 +6891,134 @@
           <w:sz w:val="16"/>
           <w:szCs w:val="16"/>
         </w:rPr>
+        <w:t>% Get the sample 10 to 20 of t and u.</w:t>
+      </w:r>
+    </w:p>
+    <w:p>
+      <w:pPr>
+        <w:autoSpaceDE w:val="0"/>
+        <w:autoSpaceDN w:val="0"/>
+        <w:adjustRightInd w:val="0"/>
+        <w:spacing w:after="0" w:line="240" w:lineRule="auto"/>
+        <w:rPr>
+          <w:rFonts w:ascii="Courier New" w:hAnsi="Courier New" w:cs="Courier New"/>
+          <w:sz w:val="16"/>
+          <w:szCs w:val="16"/>
+        </w:rPr>
+      </w:pPr>
+      <w:proofErr w:type="spellStart"/>
+      <w:r>
+        <w:rPr>
+          <w:rFonts w:ascii="Courier New" w:hAnsi="Courier New" w:cs="Courier New"/>
+          <w:color w:val="000000"/>
+          <w:sz w:val="16"/>
+          <w:szCs w:val="16"/>
+        </w:rPr>
+        <w:t>signal_values</w:t>
+      </w:r>
+      <w:proofErr w:type="spellEnd"/>
+      <w:r>
+        <w:rPr>
+          <w:rFonts w:ascii="Courier New" w:hAnsi="Courier New" w:cs="Courier New"/>
+          <w:color w:val="000000"/>
+          <w:sz w:val="16"/>
+          <w:szCs w:val="16"/>
+          <w:lang w:val="en-US"/>
+        </w:rPr>
+        <w:t>3</w:t>
+      </w:r>
+      <w:r>
+        <w:rPr>
+          <w:rFonts w:ascii="Courier New" w:hAnsi="Courier New" w:cs="Courier New"/>
+          <w:color w:val="000000"/>
+          <w:sz w:val="16"/>
+          <w:szCs w:val="16"/>
+        </w:rPr>
+        <w:t xml:space="preserve"> = </w:t>
+      </w:r>
+      <w:proofErr w:type="spellStart"/>
+      <w:r>
+        <w:rPr>
+          <w:rFonts w:ascii="Courier New" w:hAnsi="Courier New" w:cs="Courier New"/>
+          <w:color w:val="000000"/>
+          <w:sz w:val="16"/>
+          <w:szCs w:val="16"/>
+        </w:rPr>
+        <w:t>B.get_</w:t>
+      </w:r>
+      <w:proofErr w:type="gramStart"/>
+      <w:r>
+        <w:rPr>
+          <w:rFonts w:ascii="Courier New" w:hAnsi="Courier New" w:cs="Courier New"/>
+          <w:color w:val="000000"/>
+          <w:sz w:val="16"/>
+          <w:szCs w:val="16"/>
+        </w:rPr>
+        <w:t>signal</w:t>
+      </w:r>
+      <w:proofErr w:type="spellEnd"/>
+      <w:r>
+        <w:rPr>
+          <w:rFonts w:ascii="Courier New" w:hAnsi="Courier New" w:cs="Courier New"/>
+          <w:color w:val="000000"/>
+          <w:sz w:val="16"/>
+          <w:szCs w:val="16"/>
+        </w:rPr>
+        <w:t>(</w:t>
+      </w:r>
+      <w:proofErr w:type="gramEnd"/>
+      <w:r>
+        <w:rPr>
+          <w:rFonts w:ascii="Courier New" w:hAnsi="Courier New" w:cs="Courier New"/>
+          <w:color w:val="000000"/>
+          <w:sz w:val="16"/>
+          <w:szCs w:val="16"/>
+        </w:rPr>
+        <w:t>{</w:t>
+      </w:r>
+      <w:r>
+        <w:rPr>
+          <w:rFonts w:ascii="Courier New" w:hAnsi="Courier New" w:cs="Courier New"/>
+          <w:color w:val="A020F0"/>
+          <w:sz w:val="16"/>
+          <w:szCs w:val="16"/>
+        </w:rPr>
+        <w:t>'t'</w:t>
+      </w:r>
+      <w:r>
+        <w:rPr>
+          <w:rFonts w:ascii="Courier New" w:hAnsi="Courier New" w:cs="Courier New"/>
+          <w:color w:val="000000"/>
+          <w:sz w:val="16"/>
+          <w:szCs w:val="16"/>
+        </w:rPr>
+        <w:t xml:space="preserve">, </w:t>
+      </w:r>
+      <w:r>
+        <w:rPr>
+          <w:rFonts w:ascii="Courier New" w:hAnsi="Courier New" w:cs="Courier New"/>
+          <w:color w:val="A020F0"/>
+          <w:sz w:val="16"/>
+          <w:szCs w:val="16"/>
+        </w:rPr>
+        <w:t>'u'</w:t>
+      </w:r>
+      <w:r>
+        <w:rPr>
+          <w:rFonts w:ascii="Courier New" w:hAnsi="Courier New" w:cs="Courier New"/>
+          <w:color w:val="000000"/>
+          <w:sz w:val="16"/>
+          <w:szCs w:val="16"/>
+        </w:rPr>
+        <w:t xml:space="preserve">}); </w:t>
+      </w:r>
+      <w:r>
+        <w:rPr>
+          <w:rFonts w:ascii="Courier New" w:hAnsi="Courier New" w:cs="Courier New"/>
+          <w:color w:val="3C763D"/>
+          <w:sz w:val="16"/>
+          <w:szCs w:val="16"/>
+        </w:rPr>
         <w:t>% Get all stored samples of t and u.</w:t>
       </w:r>
     </w:p>
@@ -6011,6 +7038,1023 @@
         <w:rPr>
           <w:lang w:val="en-US"/>
         </w:rPr>
+        <w:t xml:space="preserve">Logging ESP32 signals from </w:t>
+      </w:r>
+      <w:proofErr w:type="spellStart"/>
+      <w:r>
+        <w:rPr>
+          <w:lang w:val="en-US"/>
+        </w:rPr>
+        <w:t>Matlab</w:t>
+      </w:r>
+      <w:proofErr w:type="spellEnd"/>
+    </w:p>
+    <w:p>
+      <w:pPr>
+        <w:rPr>
+          <w:lang w:val="en-US"/>
+        </w:rPr>
+      </w:pPr>
+      <w:r>
+        <w:rPr>
+          <w:lang w:val="en-US"/>
+        </w:rPr>
+        <w:t xml:space="preserve">The </w:t>
+      </w:r>
+      <w:proofErr w:type="spellStart"/>
+      <w:r>
+        <w:rPr>
+          <w:rFonts w:ascii="Courier New" w:hAnsi="Courier New" w:cs="Courier New"/>
+          <w:lang w:val="en-US"/>
+        </w:rPr>
+        <w:t>get_signals</w:t>
+      </w:r>
+      <w:proofErr w:type="spellEnd"/>
+      <w:r>
+        <w:t xml:space="preserve"> function is limited to </w:t>
+      </w:r>
+      <w:r>
+        <w:rPr>
+          <w:lang w:val="en-US"/>
+        </w:rPr>
+        <w:t xml:space="preserve">a few </w:t>
+      </w:r>
+      <w:proofErr w:type="gramStart"/>
+      <w:r>
+        <w:rPr>
+          <w:lang w:val="en-US"/>
+        </w:rPr>
+        <w:t>thousands</w:t>
+      </w:r>
+      <w:proofErr w:type="gramEnd"/>
+      <w:r>
+        <w:rPr>
+          <w:lang w:val="en-US"/>
+        </w:rPr>
+        <w:t xml:space="preserve"> samples per signal, which is inconvenient for longer tests. To overcome this hurdle, the signals can be logged to a file using:</w:t>
+      </w:r>
+    </w:p>
+    <w:p>
+      <w:pPr>
+        <w:ind w:firstLine="720"/>
+        <w:rPr>
+          <w:rFonts w:ascii="Courier New" w:hAnsi="Courier New" w:cs="Courier New"/>
+          <w:lang w:val="en-US"/>
+        </w:rPr>
+      </w:pPr>
+      <w:r>
+        <w:rPr>
+          <w:lang w:val="en-US"/>
+        </w:rPr>
+        <w:t xml:space="preserve"> </w:t>
+      </w:r>
+      <w:proofErr w:type="spellStart"/>
+      <w:r>
+        <w:rPr>
+          <w:rFonts w:ascii="Courier New" w:hAnsi="Courier New" w:cs="Courier New"/>
+          <w:sz w:val="20"/>
+          <w:szCs w:val="20"/>
+          <w:lang w:val="en-US"/>
+        </w:rPr>
+        <w:t>signal_values</w:t>
+      </w:r>
+      <w:proofErr w:type="spellEnd"/>
+      <w:r>
+        <w:rPr>
+          <w:rFonts w:ascii="Courier New" w:hAnsi="Courier New" w:cs="Courier New"/>
+          <w:sz w:val="20"/>
+          <w:szCs w:val="20"/>
+          <w:lang w:val="en-US"/>
+        </w:rPr>
+        <w:t xml:space="preserve"> = B.</w:t>
+      </w:r>
+      <w:r>
+        <w:rPr>
+          <w:sz w:val="20"/>
+          <w:szCs w:val="20"/>
+        </w:rPr>
+        <w:t xml:space="preserve"> </w:t>
+      </w:r>
+      <w:proofErr w:type="spellStart"/>
+      <w:r>
+        <w:rPr>
+          <w:rFonts w:ascii="Courier New" w:hAnsi="Courier New" w:cs="Courier New"/>
+          <w:sz w:val="20"/>
+          <w:szCs w:val="20"/>
+          <w:lang w:val="en-US"/>
+        </w:rPr>
+        <w:t>start_log_signals_to_</w:t>
+      </w:r>
+      <w:proofErr w:type="gramStart"/>
+      <w:r>
+        <w:rPr>
+          <w:rFonts w:ascii="Courier New" w:hAnsi="Courier New" w:cs="Courier New"/>
+          <w:sz w:val="20"/>
+          <w:szCs w:val="20"/>
+          <w:lang w:val="en-US"/>
+        </w:rPr>
+        <w:t>file</w:t>
+      </w:r>
+      <w:proofErr w:type="spellEnd"/>
+      <w:r>
+        <w:rPr>
+          <w:rFonts w:ascii="Courier New" w:hAnsi="Courier New" w:cs="Courier New"/>
+          <w:sz w:val="20"/>
+          <w:szCs w:val="20"/>
+          <w:lang w:val="en-US"/>
+        </w:rPr>
+        <w:t>(</w:t>
+      </w:r>
+      <w:proofErr w:type="gramEnd"/>
+      <w:r>
+        <w:rPr>
+          <w:rFonts w:ascii="Courier New" w:hAnsi="Courier New" w:cs="Courier New"/>
+          <w:sz w:val="20"/>
+          <w:szCs w:val="20"/>
+          <w:lang w:val="en-US"/>
+        </w:rPr>
+        <w:t>filename</w:t>
+      </w:r>
+      <w:r>
+        <w:rPr>
+          <w:rFonts w:ascii="Courier New" w:hAnsi="Courier New" w:cs="Courier New"/>
+          <w:sz w:val="20"/>
+          <w:szCs w:val="20"/>
+          <w:lang w:val="en-US"/>
+        </w:rPr>
+        <w:t>[</w:t>
+      </w:r>
+      <w:r>
+        <w:rPr>
+          <w:rFonts w:ascii="Courier New" w:hAnsi="Courier New" w:cs="Courier New"/>
+          <w:sz w:val="20"/>
+          <w:szCs w:val="20"/>
+          <w:lang w:val="en-US"/>
+        </w:rPr>
+        <w:t>, comment</w:t>
+      </w:r>
+      <w:r>
+        <w:rPr>
+          <w:rFonts w:ascii="Courier New" w:hAnsi="Courier New" w:cs="Courier New"/>
+          <w:sz w:val="20"/>
+          <w:szCs w:val="20"/>
+          <w:lang w:val="en-US"/>
+        </w:rPr>
+        <w:t>]</w:t>
+      </w:r>
+      <w:r>
+        <w:rPr>
+          <w:rFonts w:ascii="Courier New" w:hAnsi="Courier New" w:cs="Courier New"/>
+          <w:sz w:val="20"/>
+          <w:szCs w:val="20"/>
+          <w:lang w:val="en-US"/>
+        </w:rPr>
+        <w:t>)</w:t>
+      </w:r>
+      <w:r>
+        <w:rPr>
+          <w:rFonts w:ascii="Courier New" w:hAnsi="Courier New" w:cs="Courier New"/>
+          <w:lang w:val="en-US"/>
+        </w:rPr>
+        <w:br/>
+      </w:r>
+      <w:r>
+        <w:t>Where</w:t>
+      </w:r>
+    </w:p>
+    <w:p>
+      <w:pPr>
+        <w:ind w:firstLine="720"/>
+        <w:rPr>
+          <w:lang w:val="en-US"/>
+        </w:rPr>
+      </w:pPr>
+      <w:r>
+        <w:rPr>
+          <w:rFonts w:ascii="Courier New" w:hAnsi="Courier New" w:cs="Courier New"/>
+          <w:lang w:val="en-US"/>
+        </w:rPr>
+        <w:t>filename</w:t>
+      </w:r>
+      <w:r>
+        <w:t xml:space="preserve"> </w:t>
+      </w:r>
+      <w:r>
+        <w:rPr>
+          <w:lang w:val="en-US"/>
+        </w:rPr>
+        <w:t>is the filename of the signals file.</w:t>
+      </w:r>
+    </w:p>
+    <w:p>
+      <w:pPr>
+        <w:ind w:firstLine="720"/>
+        <w:rPr>
+          <w:lang w:val="en-US"/>
+        </w:rPr>
+      </w:pPr>
+      <w:r>
+        <w:rPr>
+          <w:lang w:val="en-US"/>
+        </w:rPr>
+        <w:t xml:space="preserve"> </w:t>
+      </w:r>
+      <w:r>
+        <w:rPr>
+          <w:rFonts w:ascii="Courier New" w:hAnsi="Courier New" w:cs="Courier New"/>
+          <w:lang w:val="en-US"/>
+        </w:rPr>
+        <w:t>comment</w:t>
+      </w:r>
+      <w:r>
+        <w:rPr>
+          <w:lang w:val="en-US"/>
+        </w:rPr>
+        <w:t xml:space="preserve"> </w:t>
+      </w:r>
+      <w:r>
+        <w:rPr>
+          <w:lang w:val="en-US"/>
+        </w:rPr>
+        <w:t xml:space="preserve">is </w:t>
+      </w:r>
+      <w:r>
+        <w:rPr>
+          <w:lang w:val="en-US"/>
+        </w:rPr>
+        <w:t>optional and can be used as an identifier, e.g., “subject_x_test_1”.</w:t>
+      </w:r>
+    </w:p>
+    <w:p>
+      <w:pPr>
+        <w:rPr>
+          <w:lang w:val="en-US"/>
+        </w:rPr>
+      </w:pPr>
+      <w:r>
+        <w:rPr>
+          <w:lang w:val="en-US"/>
+        </w:rPr>
+        <w:t>To stop the logging:</w:t>
+      </w:r>
+    </w:p>
+    <w:p>
+      <w:pPr>
+        <w:ind w:firstLine="720"/>
+        <w:rPr>
+          <w:lang w:val="en-US"/>
+        </w:rPr>
+      </w:pPr>
+      <w:proofErr w:type="spellStart"/>
+      <w:r>
+        <w:rPr>
+          <w:rFonts w:ascii="Courier New" w:hAnsi="Courier New" w:cs="Courier New"/>
+          <w:sz w:val="20"/>
+          <w:szCs w:val="20"/>
+          <w:lang w:val="en-US"/>
+        </w:rPr>
+        <w:t>signal_values</w:t>
+      </w:r>
+      <w:proofErr w:type="spellEnd"/>
+      <w:r>
+        <w:rPr>
+          <w:rFonts w:ascii="Courier New" w:hAnsi="Courier New" w:cs="Courier New"/>
+          <w:sz w:val="20"/>
+          <w:szCs w:val="20"/>
+          <w:lang w:val="en-US"/>
+        </w:rPr>
+        <w:t xml:space="preserve"> = B.</w:t>
+      </w:r>
+      <w:r>
+        <w:rPr>
+          <w:sz w:val="20"/>
+          <w:szCs w:val="20"/>
+        </w:rPr>
+        <w:t xml:space="preserve"> </w:t>
+      </w:r>
+      <w:proofErr w:type="spellStart"/>
+      <w:r>
+        <w:rPr>
+          <w:rFonts w:ascii="Courier New" w:hAnsi="Courier New" w:cs="Courier New"/>
+          <w:sz w:val="20"/>
+          <w:szCs w:val="20"/>
+          <w:lang w:val="en-US"/>
+        </w:rPr>
+        <w:t>stop</w:t>
+      </w:r>
+      <w:r>
+        <w:rPr>
+          <w:rFonts w:ascii="Courier New" w:hAnsi="Courier New" w:cs="Courier New"/>
+          <w:sz w:val="20"/>
+          <w:szCs w:val="20"/>
+          <w:lang w:val="en-US"/>
+        </w:rPr>
+        <w:t>_log_signals_to_</w:t>
+      </w:r>
+      <w:proofErr w:type="gramStart"/>
+      <w:r>
+        <w:rPr>
+          <w:rFonts w:ascii="Courier New" w:hAnsi="Courier New" w:cs="Courier New"/>
+          <w:sz w:val="20"/>
+          <w:szCs w:val="20"/>
+          <w:lang w:val="en-US"/>
+        </w:rPr>
+        <w:t>file</w:t>
+      </w:r>
+      <w:proofErr w:type="spellEnd"/>
+      <w:r>
+        <w:rPr>
+          <w:rFonts w:ascii="Courier New" w:hAnsi="Courier New" w:cs="Courier New"/>
+          <w:sz w:val="20"/>
+          <w:szCs w:val="20"/>
+          <w:lang w:val="en-US"/>
+        </w:rPr>
+        <w:t>(</w:t>
+      </w:r>
+      <w:proofErr w:type="gramEnd"/>
+      <w:r>
+        <w:rPr>
+          <w:rFonts w:ascii="Courier New" w:hAnsi="Courier New" w:cs="Courier New"/>
+          <w:sz w:val="20"/>
+          <w:szCs w:val="20"/>
+          <w:lang w:val="en-US"/>
+        </w:rPr>
+        <w:t>)</w:t>
+      </w:r>
+    </w:p>
+    <w:p>
+      <w:pPr>
+        <w:rPr>
+          <w:lang w:val="en-US"/>
+        </w:rPr>
+      </w:pPr>
+    </w:p>
+    <w:p>
+      <w:pPr>
+        <w:rPr>
+          <w:lang w:val="en-US"/>
+        </w:rPr>
+      </w:pPr>
+      <w:r>
+        <w:rPr>
+          <w:lang w:val="en-US"/>
+        </w:rPr>
+        <w:t>To read the signals log file:</w:t>
+      </w:r>
+    </w:p>
+    <w:p>
+      <w:pPr>
+        <w:autoSpaceDE w:val="0"/>
+        <w:autoSpaceDN w:val="0"/>
+        <w:adjustRightInd w:val="0"/>
+        <w:spacing w:after="0" w:line="240" w:lineRule="auto"/>
+        <w:ind w:firstLine="720"/>
+        <w:rPr>
+          <w:rFonts w:ascii="Courier New" w:hAnsi="Courier New" w:cs="Courier New"/>
+          <w:sz w:val="24"/>
+          <w:szCs w:val="24"/>
+        </w:rPr>
+      </w:pPr>
+      <w:r>
+        <w:rPr>
+          <w:rFonts w:ascii="Courier New" w:hAnsi="Courier New" w:cs="Courier New"/>
+          <w:sz w:val="20"/>
+          <w:szCs w:val="20"/>
+          <w:lang w:val="en-US"/>
+        </w:rPr>
+        <w:t>t</w:t>
+      </w:r>
+      <w:r>
+        <w:rPr>
+          <w:rFonts w:ascii="Courier New" w:hAnsi="Courier New" w:cs="Courier New"/>
+          <w:sz w:val="20"/>
+          <w:szCs w:val="20"/>
+          <w:lang w:val="en-US"/>
+        </w:rPr>
+        <w:t xml:space="preserve"> = </w:t>
+      </w:r>
+      <w:proofErr w:type="spellStart"/>
+      <w:r>
+        <w:rPr>
+          <w:rFonts w:ascii="Courier New" w:hAnsi="Courier New" w:cs="Courier New"/>
+          <w:sz w:val="20"/>
+          <w:szCs w:val="20"/>
+          <w:lang w:val="en-US"/>
+        </w:rPr>
+        <w:t>SppBluetooth</w:t>
+      </w:r>
+      <w:proofErr w:type="spellEnd"/>
+      <w:r>
+        <w:rPr>
+          <w:rFonts w:ascii="Courier New" w:hAnsi="Courier New" w:cs="Courier New"/>
+          <w:sz w:val="20"/>
+          <w:szCs w:val="20"/>
+          <w:lang w:val="en-US"/>
+        </w:rPr>
+        <w:t>.</w:t>
+      </w:r>
+      <w:r>
+        <w:rPr>
+          <w:sz w:val="20"/>
+          <w:szCs w:val="20"/>
+        </w:rPr>
+        <w:t xml:space="preserve"> </w:t>
+      </w:r>
+      <w:proofErr w:type="spellStart"/>
+      <w:r>
+        <w:rPr>
+          <w:rFonts w:ascii="Courier New" w:hAnsi="Courier New" w:cs="Courier New"/>
+          <w:color w:val="000000"/>
+          <w:sz w:val="20"/>
+          <w:szCs w:val="20"/>
+        </w:rPr>
+        <w:t>load_signals_from_file</w:t>
+      </w:r>
+      <w:proofErr w:type="spellEnd"/>
+      <w:r>
+        <w:rPr>
+          <w:rFonts w:ascii="Courier New" w:hAnsi="Courier New" w:cs="Courier New"/>
+          <w:sz w:val="20"/>
+          <w:szCs w:val="20"/>
+          <w:lang w:val="en-US"/>
+        </w:rPr>
+        <w:t>(filename)</w:t>
+      </w:r>
+      <w:r>
+        <w:rPr>
+          <w:rFonts w:ascii="Courier New" w:hAnsi="Courier New" w:cs="Courier New"/>
+          <w:lang w:val="en-US"/>
+        </w:rPr>
+        <w:br/>
+      </w:r>
+      <w:r>
+        <w:t>Where</w:t>
+      </w:r>
+    </w:p>
+    <w:p>
+      <w:pPr>
+        <w:ind w:firstLine="720"/>
+        <w:rPr>
+          <w:lang w:val="en-US"/>
+        </w:rPr>
+      </w:pPr>
+      <w:r>
+        <w:rPr>
+          <w:rFonts w:ascii="Courier New" w:hAnsi="Courier New" w:cs="Courier New"/>
+          <w:lang w:val="en-US"/>
+        </w:rPr>
+        <w:t>filename</w:t>
+      </w:r>
+      <w:r>
+        <w:t xml:space="preserve"> </w:t>
+      </w:r>
+      <w:r>
+        <w:rPr>
+          <w:lang w:val="en-US"/>
+        </w:rPr>
+        <w:t>is the filename of the signals file.</w:t>
+      </w:r>
+    </w:p>
+    <w:p>
+      <w:pPr>
+        <w:ind w:firstLine="720"/>
+        <w:rPr>
+          <w:lang w:val="en-US"/>
+        </w:rPr>
+      </w:pPr>
+      <w:r>
+        <w:rPr>
+          <w:rFonts w:ascii="Courier New" w:hAnsi="Courier New" w:cs="Courier New"/>
+          <w:lang w:val="en-US"/>
+        </w:rPr>
+        <w:t>t</w:t>
+      </w:r>
+      <w:r>
+        <w:rPr>
+          <w:lang w:val="en-US"/>
+        </w:rPr>
+        <w:t xml:space="preserve"> is a table with the recorded signals as columns. </w:t>
+      </w:r>
+    </w:p>
+    <w:p>
+      <w:pPr>
+        <w:rPr>
+          <w:lang w:val="en-US"/>
+        </w:rPr>
+      </w:pPr>
+      <w:r>
+        <w:rPr>
+          <w:lang w:val="en-US"/>
+        </w:rPr>
+        <w:t>Example:</w:t>
+      </w:r>
+    </w:p>
+    <w:p>
+      <w:pPr>
+        <w:autoSpaceDE w:val="0"/>
+        <w:autoSpaceDN w:val="0"/>
+        <w:adjustRightInd w:val="0"/>
+        <w:spacing w:after="0" w:line="240" w:lineRule="auto"/>
+        <w:rPr>
+          <w:rFonts w:ascii="Courier New" w:hAnsi="Courier New" w:cs="Courier New"/>
+          <w:sz w:val="24"/>
+          <w:szCs w:val="24"/>
+        </w:rPr>
+      </w:pPr>
+      <w:proofErr w:type="spellStart"/>
+      <w:r>
+        <w:rPr>
+          <w:rFonts w:ascii="Courier New" w:hAnsi="Courier New" w:cs="Courier New"/>
+          <w:color w:val="000000"/>
+          <w:sz w:val="20"/>
+          <w:szCs w:val="20"/>
+        </w:rPr>
+        <w:t>B.sample_frequency</w:t>
+      </w:r>
+      <w:proofErr w:type="spellEnd"/>
+      <w:r>
+        <w:rPr>
+          <w:rFonts w:ascii="Courier New" w:hAnsi="Courier New" w:cs="Courier New"/>
+          <w:color w:val="000000"/>
+          <w:sz w:val="20"/>
+          <w:szCs w:val="20"/>
+        </w:rPr>
+        <w:t xml:space="preserve"> = 1000;</w:t>
+      </w:r>
+    </w:p>
+    <w:p>
+      <w:pPr>
+        <w:autoSpaceDE w:val="0"/>
+        <w:autoSpaceDN w:val="0"/>
+        <w:adjustRightInd w:val="0"/>
+        <w:spacing w:after="0" w:line="240" w:lineRule="auto"/>
+        <w:rPr>
+          <w:rFonts w:ascii="Courier New" w:hAnsi="Courier New" w:cs="Courier New"/>
+          <w:sz w:val="24"/>
+          <w:szCs w:val="24"/>
+        </w:rPr>
+      </w:pPr>
+      <w:proofErr w:type="spellStart"/>
+      <w:proofErr w:type="gramStart"/>
+      <w:r>
+        <w:rPr>
+          <w:rFonts w:ascii="Courier New" w:hAnsi="Courier New" w:cs="Courier New"/>
+          <w:color w:val="000000"/>
+          <w:sz w:val="20"/>
+          <w:szCs w:val="20"/>
+        </w:rPr>
+        <w:t>B.send</w:t>
+      </w:r>
+      <w:proofErr w:type="gramEnd"/>
+      <w:r>
+        <w:rPr>
+          <w:rFonts w:ascii="Courier New" w:hAnsi="Courier New" w:cs="Courier New"/>
+          <w:color w:val="000000"/>
+          <w:sz w:val="20"/>
+          <w:szCs w:val="20"/>
+        </w:rPr>
+        <w:t>_signals_ratio</w:t>
+      </w:r>
+      <w:proofErr w:type="spellEnd"/>
+      <w:r>
+        <w:rPr>
+          <w:rFonts w:ascii="Courier New" w:hAnsi="Courier New" w:cs="Courier New"/>
+          <w:color w:val="000000"/>
+          <w:sz w:val="20"/>
+          <w:szCs w:val="20"/>
+        </w:rPr>
+        <w:t xml:space="preserve"> = 40;</w:t>
+      </w:r>
+    </w:p>
+    <w:p>
+      <w:pPr>
+        <w:autoSpaceDE w:val="0"/>
+        <w:autoSpaceDN w:val="0"/>
+        <w:adjustRightInd w:val="0"/>
+        <w:spacing w:after="0" w:line="240" w:lineRule="auto"/>
+        <w:rPr>
+          <w:rFonts w:ascii="Courier New" w:hAnsi="Courier New" w:cs="Courier New"/>
+          <w:sz w:val="24"/>
+          <w:szCs w:val="24"/>
+        </w:rPr>
+      </w:pPr>
+      <w:proofErr w:type="spellStart"/>
+      <w:proofErr w:type="gramStart"/>
+      <w:r>
+        <w:rPr>
+          <w:rFonts w:ascii="Courier New" w:hAnsi="Courier New" w:cs="Courier New"/>
+          <w:color w:val="000000"/>
+          <w:sz w:val="20"/>
+          <w:szCs w:val="20"/>
+        </w:rPr>
+        <w:t>B.send</w:t>
+      </w:r>
+      <w:proofErr w:type="gramEnd"/>
+      <w:r>
+        <w:rPr>
+          <w:rFonts w:ascii="Courier New" w:hAnsi="Courier New" w:cs="Courier New"/>
+          <w:color w:val="000000"/>
+          <w:sz w:val="20"/>
+          <w:szCs w:val="20"/>
+        </w:rPr>
+        <w:t>_signals</w:t>
+      </w:r>
+      <w:proofErr w:type="spellEnd"/>
+      <w:r>
+        <w:rPr>
+          <w:rFonts w:ascii="Courier New" w:hAnsi="Courier New" w:cs="Courier New"/>
+          <w:color w:val="000000"/>
+          <w:sz w:val="20"/>
+          <w:szCs w:val="20"/>
+        </w:rPr>
+        <w:t xml:space="preserve"> = true;</w:t>
+      </w:r>
+    </w:p>
+    <w:p>
+      <w:pPr>
+        <w:autoSpaceDE w:val="0"/>
+        <w:autoSpaceDN w:val="0"/>
+        <w:adjustRightInd w:val="0"/>
+        <w:spacing w:after="0" w:line="240" w:lineRule="auto"/>
+        <w:rPr>
+          <w:rFonts w:ascii="Courier New" w:hAnsi="Courier New" w:cs="Courier New"/>
+          <w:sz w:val="24"/>
+          <w:szCs w:val="24"/>
+        </w:rPr>
+      </w:pPr>
+      <w:proofErr w:type="spellStart"/>
+      <w:proofErr w:type="gramStart"/>
+      <w:r>
+        <w:rPr>
+          <w:rFonts w:ascii="Courier New" w:hAnsi="Courier New" w:cs="Courier New"/>
+          <w:color w:val="000000"/>
+          <w:sz w:val="20"/>
+          <w:szCs w:val="20"/>
+        </w:rPr>
+        <w:t>B.start</w:t>
+      </w:r>
+      <w:proofErr w:type="gramEnd"/>
+      <w:r>
+        <w:rPr>
+          <w:rFonts w:ascii="Courier New" w:hAnsi="Courier New" w:cs="Courier New"/>
+          <w:color w:val="000000"/>
+          <w:sz w:val="20"/>
+          <w:szCs w:val="20"/>
+        </w:rPr>
+        <w:t>_log_signals_to_file</w:t>
+      </w:r>
+      <w:proofErr w:type="spellEnd"/>
+      <w:r>
+        <w:rPr>
+          <w:rFonts w:ascii="Courier New" w:hAnsi="Courier New" w:cs="Courier New"/>
+          <w:color w:val="000000"/>
+          <w:sz w:val="20"/>
+          <w:szCs w:val="20"/>
+        </w:rPr>
+        <w:t>(</w:t>
+      </w:r>
+      <w:r>
+        <w:rPr>
+          <w:rFonts w:ascii="Courier New" w:hAnsi="Courier New" w:cs="Courier New"/>
+          <w:color w:val="A020F0"/>
+          <w:sz w:val="20"/>
+          <w:szCs w:val="20"/>
+        </w:rPr>
+        <w:t>'my_log_file.dat'</w:t>
+      </w:r>
+      <w:r>
+        <w:rPr>
+          <w:rFonts w:ascii="Courier New" w:hAnsi="Courier New" w:cs="Courier New"/>
+          <w:color w:val="000000"/>
+          <w:sz w:val="20"/>
+          <w:szCs w:val="20"/>
+        </w:rPr>
+        <w:t>);</w:t>
+      </w:r>
+    </w:p>
+    <w:p>
+      <w:pPr>
+        <w:autoSpaceDE w:val="0"/>
+        <w:autoSpaceDN w:val="0"/>
+        <w:adjustRightInd w:val="0"/>
+        <w:spacing w:after="0" w:line="240" w:lineRule="auto"/>
+        <w:rPr>
+          <w:rFonts w:ascii="Courier New" w:hAnsi="Courier New" w:cs="Courier New"/>
+          <w:sz w:val="24"/>
+          <w:szCs w:val="24"/>
+        </w:rPr>
+      </w:pPr>
+      <w:r>
+        <w:rPr>
+          <w:rFonts w:ascii="Courier New" w:hAnsi="Courier New" w:cs="Courier New"/>
+          <w:color w:val="000000"/>
+          <w:sz w:val="20"/>
+          <w:szCs w:val="20"/>
+        </w:rPr>
+        <w:t xml:space="preserve"> </w:t>
+      </w:r>
+    </w:p>
+    <w:p>
+      <w:pPr>
+        <w:autoSpaceDE w:val="0"/>
+        <w:autoSpaceDN w:val="0"/>
+        <w:adjustRightInd w:val="0"/>
+        <w:spacing w:after="0" w:line="240" w:lineRule="auto"/>
+        <w:rPr>
+          <w:rFonts w:ascii="Courier New" w:hAnsi="Courier New" w:cs="Courier New"/>
+          <w:sz w:val="24"/>
+          <w:szCs w:val="24"/>
+        </w:rPr>
+      </w:pPr>
+      <w:r>
+        <w:rPr>
+          <w:rFonts w:ascii="Courier New" w:hAnsi="Courier New" w:cs="Courier New"/>
+          <w:color w:val="3C763D"/>
+          <w:sz w:val="20"/>
+          <w:szCs w:val="20"/>
+        </w:rPr>
+        <w:t>% Execute the experiment</w:t>
+      </w:r>
+    </w:p>
+    <w:p>
+      <w:pPr>
+        <w:autoSpaceDE w:val="0"/>
+        <w:autoSpaceDN w:val="0"/>
+        <w:adjustRightInd w:val="0"/>
+        <w:spacing w:after="0" w:line="240" w:lineRule="auto"/>
+        <w:rPr>
+          <w:rFonts w:ascii="Courier New" w:hAnsi="Courier New" w:cs="Courier New"/>
+          <w:sz w:val="24"/>
+          <w:szCs w:val="24"/>
+        </w:rPr>
+      </w:pPr>
+      <w:proofErr w:type="gramStart"/>
+      <w:r>
+        <w:rPr>
+          <w:rFonts w:ascii="Courier New" w:hAnsi="Courier New" w:cs="Courier New"/>
+          <w:color w:val="000000"/>
+          <w:sz w:val="20"/>
+          <w:szCs w:val="20"/>
+        </w:rPr>
+        <w:t>pause(</w:t>
+      </w:r>
+      <w:proofErr w:type="gramEnd"/>
+      <w:r>
+        <w:rPr>
+          <w:rFonts w:ascii="Courier New" w:hAnsi="Courier New" w:cs="Courier New"/>
+          <w:color w:val="000000"/>
+          <w:sz w:val="20"/>
+          <w:szCs w:val="20"/>
+        </w:rPr>
+        <w:t>10);</w:t>
+      </w:r>
+    </w:p>
+    <w:p>
+      <w:pPr>
+        <w:autoSpaceDE w:val="0"/>
+        <w:autoSpaceDN w:val="0"/>
+        <w:adjustRightInd w:val="0"/>
+        <w:spacing w:after="0" w:line="240" w:lineRule="auto"/>
+        <w:rPr>
+          <w:rFonts w:ascii="Courier New" w:hAnsi="Courier New" w:cs="Courier New"/>
+          <w:sz w:val="24"/>
+          <w:szCs w:val="24"/>
+        </w:rPr>
+      </w:pPr>
+      <w:r>
+        <w:rPr>
+          <w:rFonts w:ascii="Courier New" w:hAnsi="Courier New" w:cs="Courier New"/>
+          <w:color w:val="000000"/>
+          <w:sz w:val="20"/>
+          <w:szCs w:val="20"/>
+        </w:rPr>
+        <w:t xml:space="preserve"> </w:t>
+      </w:r>
+    </w:p>
+    <w:p>
+      <w:pPr>
+        <w:autoSpaceDE w:val="0"/>
+        <w:autoSpaceDN w:val="0"/>
+        <w:adjustRightInd w:val="0"/>
+        <w:spacing w:after="0" w:line="240" w:lineRule="auto"/>
+        <w:rPr>
+          <w:rFonts w:ascii="Courier New" w:hAnsi="Courier New" w:cs="Courier New"/>
+          <w:sz w:val="24"/>
+          <w:szCs w:val="24"/>
+        </w:rPr>
+      </w:pPr>
+      <w:r>
+        <w:rPr>
+          <w:rFonts w:ascii="Courier New" w:hAnsi="Courier New" w:cs="Courier New"/>
+          <w:color w:val="3C763D"/>
+          <w:sz w:val="20"/>
+          <w:szCs w:val="20"/>
+        </w:rPr>
+        <w:t>% Stop the experiment</w:t>
+      </w:r>
+    </w:p>
+    <w:p>
+      <w:pPr>
+        <w:autoSpaceDE w:val="0"/>
+        <w:autoSpaceDN w:val="0"/>
+        <w:adjustRightInd w:val="0"/>
+        <w:spacing w:after="0" w:line="240" w:lineRule="auto"/>
+        <w:rPr>
+          <w:rFonts w:ascii="Courier New" w:hAnsi="Courier New" w:cs="Courier New"/>
+          <w:sz w:val="24"/>
+          <w:szCs w:val="24"/>
+        </w:rPr>
+      </w:pPr>
+      <w:proofErr w:type="spellStart"/>
+      <w:proofErr w:type="gramStart"/>
+      <w:r>
+        <w:rPr>
+          <w:rFonts w:ascii="Courier New" w:hAnsi="Courier New" w:cs="Courier New"/>
+          <w:color w:val="000000"/>
+          <w:sz w:val="20"/>
+          <w:szCs w:val="20"/>
+        </w:rPr>
+        <w:t>B.stop</w:t>
+      </w:r>
+      <w:proofErr w:type="gramEnd"/>
+      <w:r>
+        <w:rPr>
+          <w:rFonts w:ascii="Courier New" w:hAnsi="Courier New" w:cs="Courier New"/>
+          <w:color w:val="000000"/>
+          <w:sz w:val="20"/>
+          <w:szCs w:val="20"/>
+        </w:rPr>
+        <w:t>_log_signals_to_file</w:t>
+      </w:r>
+      <w:proofErr w:type="spellEnd"/>
+      <w:r>
+        <w:rPr>
+          <w:rFonts w:ascii="Courier New" w:hAnsi="Courier New" w:cs="Courier New"/>
+          <w:color w:val="000000"/>
+          <w:sz w:val="20"/>
+          <w:szCs w:val="20"/>
+        </w:rPr>
+        <w:t>();</w:t>
+      </w:r>
+    </w:p>
+    <w:p>
+      <w:pPr>
+        <w:autoSpaceDE w:val="0"/>
+        <w:autoSpaceDN w:val="0"/>
+        <w:adjustRightInd w:val="0"/>
+        <w:spacing w:after="0" w:line="240" w:lineRule="auto"/>
+        <w:rPr>
+          <w:rFonts w:ascii="Courier New" w:hAnsi="Courier New" w:cs="Courier New"/>
+          <w:color w:val="000000"/>
+          <w:sz w:val="20"/>
+          <w:szCs w:val="20"/>
+        </w:rPr>
+      </w:pPr>
+      <w:r>
+        <w:rPr>
+          <w:rFonts w:ascii="Courier New" w:hAnsi="Courier New" w:cs="Courier New"/>
+          <w:color w:val="000000"/>
+          <w:sz w:val="20"/>
+          <w:szCs w:val="20"/>
+        </w:rPr>
+        <w:t xml:space="preserve">t = </w:t>
+      </w:r>
+      <w:proofErr w:type="spellStart"/>
+      <w:r>
+        <w:rPr>
+          <w:rFonts w:ascii="Courier New" w:hAnsi="Courier New" w:cs="Courier New"/>
+          <w:color w:val="000000"/>
+          <w:sz w:val="20"/>
+          <w:szCs w:val="20"/>
+        </w:rPr>
+        <w:t>SppBluetooth.load_signals_from_file</w:t>
+      </w:r>
+      <w:proofErr w:type="spellEnd"/>
+      <w:r>
+        <w:rPr>
+          <w:rFonts w:ascii="Courier New" w:hAnsi="Courier New" w:cs="Courier New"/>
+          <w:color w:val="000000"/>
+          <w:sz w:val="20"/>
+          <w:szCs w:val="20"/>
+        </w:rPr>
+        <w:t>(</w:t>
+      </w:r>
+      <w:r>
+        <w:rPr>
+          <w:rFonts w:ascii="Courier New" w:hAnsi="Courier New" w:cs="Courier New"/>
+          <w:color w:val="A020F0"/>
+          <w:sz w:val="20"/>
+          <w:szCs w:val="20"/>
+        </w:rPr>
+        <w:t>'my_log_file.dat'</w:t>
+      </w:r>
+      <w:r>
+        <w:rPr>
+          <w:rFonts w:ascii="Courier New" w:hAnsi="Courier New" w:cs="Courier New"/>
+          <w:color w:val="000000"/>
+          <w:sz w:val="20"/>
+          <w:szCs w:val="20"/>
+        </w:rPr>
+        <w:t>);</w:t>
+      </w:r>
+    </w:p>
+    <w:p>
+      <w:pPr>
+        <w:autoSpaceDE w:val="0"/>
+        <w:autoSpaceDN w:val="0"/>
+        <w:adjustRightInd w:val="0"/>
+        <w:spacing w:after="0" w:line="240" w:lineRule="auto"/>
+        <w:rPr>
+          <w:rFonts w:ascii="Courier New" w:hAnsi="Courier New" w:cs="Courier New"/>
+          <w:color w:val="000000"/>
+          <w:sz w:val="20"/>
+          <w:szCs w:val="20"/>
+        </w:rPr>
+      </w:pPr>
+    </w:p>
+    <w:p>
+      <w:r>
+        <w:t>Exampl</w:t>
+      </w:r>
+      <w:bookmarkStart w:id="0" w:name="_GoBack"/>
+      <w:bookmarkEnd w:id="0"/>
+      <w:r>
+        <w:t>e of t:</w:t>
+      </w:r>
+    </w:p>
+    <w:p>
+      <w:pPr>
+        <w:jc w:val="center"/>
+        <w:rPr>
+          <w:lang w:val="en-US"/>
+        </w:rPr>
+      </w:pPr>
+      <w:r>
+        <w:rPr>
+          <w:noProof/>
+          <w:lang w:val="en-US"/>
+        </w:rPr>
+        <w:drawing>
+          <wp:inline distT="0" distB="0" distL="0" distR="0" wp14:anchorId="06CFBF69" wp14:editId="4BCA4DE2">
+            <wp:extent cx="2315688" cy="855430"/>
+            <wp:effectExtent l="0" t="0" r="8890" b="1905"/>
+            <wp:docPr id="1" name="Picture 1"/>
+            <wp:cNvGraphicFramePr>
+              <a:graphicFrameLocks xmlns:a="http://schemas.openxmlformats.org/drawingml/2006/main" noChangeAspect="1"/>
+            </wp:cNvGraphicFramePr>
+            <a:graphic xmlns:a="http://schemas.openxmlformats.org/drawingml/2006/main">
+              <a:graphicData uri="http://schemas.openxmlformats.org/drawingml/2006/picture">
+                <pic:pic xmlns:pic="http://schemas.openxmlformats.org/drawingml/2006/picture">
+                  <pic:nvPicPr>
+                    <pic:cNvPr id="0" name="Picture 2"/>
+                    <pic:cNvPicPr>
+                      <a:picLocks noChangeAspect="1" noChangeArrowheads="1"/>
+                    </pic:cNvPicPr>
+                  </pic:nvPicPr>
+                  <pic:blipFill>
+                    <a:blip r:embed="rId8">
+                      <a:extLst>
+                        <a:ext uri="{28A0092B-C50C-407E-A947-70E740481C1C}">
+                          <a14:useLocalDpi xmlns:a14="http://schemas.microsoft.com/office/drawing/2010/main" val="0"/>
+                        </a:ext>
+                      </a:extLst>
+                    </a:blip>
+                    <a:srcRect/>
+                    <a:stretch>
+                      <a:fillRect/>
+                    </a:stretch>
+                  </pic:blipFill>
+                  <pic:spPr bwMode="auto">
+                    <a:xfrm>
+                      <a:off x="0" y="0"/>
+                      <a:ext cx="2352169" cy="868906"/>
+                    </a:xfrm>
+                    <a:prstGeom prst="rect">
+                      <a:avLst/>
+                    </a:prstGeom>
+                    <a:noFill/>
+                    <a:ln>
+                      <a:noFill/>
+                    </a:ln>
+                  </pic:spPr>
+                </pic:pic>
+              </a:graphicData>
+            </a:graphic>
+          </wp:inline>
+        </w:drawing>
+      </w:r>
+    </w:p>
+    <w:p>
+      <w:pPr>
+        <w:pStyle w:val="Heading2"/>
+        <w:rPr>
+          <w:lang w:val="en-US"/>
+        </w:rPr>
+      </w:pPr>
+      <w:r>
+        <w:rPr>
+          <w:lang w:val="en-US"/>
+        </w:rPr>
         <w:t>List of important MATLAB commands for ESP32-MATLAB communication</w:t>
       </w:r>
     </w:p>
@@ -6024,7 +8068,21 @@
         <w:rPr>
           <w:lang w:val="en-US"/>
         </w:rPr>
-        <w:t xml:space="preserve">Let B denote a connected SppBluetooth object. </w:t>
+        <w:t xml:space="preserve">Let B denote a connected </w:t>
+      </w:r>
+      <w:proofErr w:type="spellStart"/>
+      <w:r>
+        <w:rPr>
+          <w:lang w:val="en-US"/>
+        </w:rPr>
+        <w:t>SppBluetooth</w:t>
+      </w:r>
+      <w:proofErr w:type="spellEnd"/>
+      <w:r>
+        <w:rPr>
+          <w:lang w:val="en-US"/>
+        </w:rPr>
+        <w:t xml:space="preserve"> object. </w:t>
       </w:r>
     </w:p>
     <w:tbl>
@@ -6034,8 +8092,8 @@
         <w:tblLook w:val="0420" w:firstRow="1" w:lastRow="0" w:firstColumn="0" w:lastColumn="0" w:noHBand="0" w:noVBand="1"/>
       </w:tblPr>
       <w:tblGrid>
-        <w:gridCol w:w="2972"/>
-        <w:gridCol w:w="6044"/>
+        <w:gridCol w:w="3964"/>
+        <w:gridCol w:w="5052"/>
       </w:tblGrid>
       <w:tr>
         <w:trPr>
@@ -6043,7 +8101,7 @@
         </w:trPr>
         <w:tc>
           <w:tcPr>
-            <w:tcW w:w="2972" w:type="dxa"/>
+            <w:tcW w:w="3964" w:type="dxa"/>
           </w:tcPr>
           <w:p>
             <w:pPr>
@@ -6061,7 +8119,7 @@
         </w:tc>
         <w:tc>
           <w:tcPr>
-            <w:tcW w:w="6044" w:type="dxa"/>
+            <w:tcW w:w="5052" w:type="dxa"/>
           </w:tcPr>
           <w:p>
             <w:pPr>
@@ -6081,22 +8139,22 @@
       <w:tr>
         <w:tc>
           <w:tcPr>
-            <w:tcW w:w="2972" w:type="dxa"/>
+            <w:tcW w:w="3964" w:type="dxa"/>
           </w:tcPr>
           <w:p>
             <w:pPr>
               <w:rPr>
                 <w:rFonts w:ascii="Courier New" w:hAnsi="Courier New" w:cs="Courier New"/>
-                <w:sz w:val="18"/>
-                <w:szCs w:val="18"/>
+                <w:sz w:val="16"/>
+                <w:szCs w:val="16"/>
                 <w:lang w:val="en-US"/>
               </w:rPr>
             </w:pPr>
             <w:r>
               <w:rPr>
                 <w:rFonts w:ascii="Courier New" w:hAnsi="Courier New" w:cs="Courier New"/>
-                <w:sz w:val="18"/>
-                <w:szCs w:val="18"/>
+                <w:sz w:val="16"/>
+                <w:szCs w:val="16"/>
                 <w:lang w:val="en-US"/>
               </w:rPr>
               <w:t>b</w:t>
@@ -6104,27 +8162,68 @@
             <w:r>
               <w:rPr>
                 <w:rFonts w:ascii="Courier New" w:hAnsi="Courier New" w:cs="Courier New"/>
-                <w:sz w:val="18"/>
-                <w:szCs w:val="18"/>
-                <w:lang w:val="en-US"/>
-              </w:rPr>
-              <w:t xml:space="preserve"> = B.send_signals</w:t>
-            </w:r>
+                <w:sz w:val="16"/>
+                <w:szCs w:val="16"/>
+                <w:lang w:val="en-US"/>
+              </w:rPr>
+              <w:t xml:space="preserve"> = </w:t>
+            </w:r>
+            <w:proofErr w:type="spellStart"/>
+            <w:proofErr w:type="gramStart"/>
             <w:r>
               <w:rPr>
                 <w:rFonts w:ascii="Courier New" w:hAnsi="Courier New" w:cs="Courier New"/>
-                <w:sz w:val="18"/>
-                <w:szCs w:val="18"/>
+                <w:sz w:val="16"/>
+                <w:szCs w:val="16"/>
+                <w:lang w:val="en-US"/>
+              </w:rPr>
+              <w:t>B.send</w:t>
+            </w:r>
+            <w:proofErr w:type="gramEnd"/>
+            <w:r>
+              <w:rPr>
+                <w:rFonts w:ascii="Courier New" w:hAnsi="Courier New" w:cs="Courier New"/>
+                <w:sz w:val="16"/>
+                <w:szCs w:val="16"/>
+                <w:lang w:val="en-US"/>
+              </w:rPr>
+              <w:t>_signals</w:t>
+            </w:r>
+            <w:proofErr w:type="spellEnd"/>
+            <w:r>
+              <w:rPr>
+                <w:rFonts w:ascii="Courier New" w:hAnsi="Courier New" w:cs="Courier New"/>
+                <w:sz w:val="16"/>
+                <w:szCs w:val="16"/>
                 <w:lang w:val="en-US"/>
               </w:rPr>
               <w:br/>
-              <w:t xml:space="preserve">B.send_signals = </w:t>
-            </w:r>
+            </w:r>
+            <w:proofErr w:type="spellStart"/>
             <w:r>
               <w:rPr>
                 <w:rFonts w:ascii="Courier New" w:hAnsi="Courier New" w:cs="Courier New"/>
-                <w:sz w:val="18"/>
-                <w:szCs w:val="18"/>
+                <w:sz w:val="16"/>
+                <w:szCs w:val="16"/>
+                <w:lang w:val="en-US"/>
+              </w:rPr>
+              <w:t>B.send_signals</w:t>
+            </w:r>
+            <w:proofErr w:type="spellEnd"/>
+            <w:r>
+              <w:rPr>
+                <w:rFonts w:ascii="Courier New" w:hAnsi="Courier New" w:cs="Courier New"/>
+                <w:sz w:val="16"/>
+                <w:szCs w:val="16"/>
+                <w:lang w:val="en-US"/>
+              </w:rPr>
+              <w:t xml:space="preserve"> = </w:t>
+            </w:r>
+            <w:r>
+              <w:rPr>
+                <w:rFonts w:ascii="Courier New" w:hAnsi="Courier New" w:cs="Courier New"/>
+                <w:sz w:val="16"/>
+                <w:szCs w:val="16"/>
                 <w:lang w:val="en-US"/>
               </w:rPr>
               <w:t>b</w:t>
@@ -6133,19 +8232,41 @@
         </w:tc>
         <w:tc>
           <w:tcPr>
-            <w:tcW w:w="6044" w:type="dxa"/>
-          </w:tcPr>
-          <w:p>
-            <w:pPr>
-              <w:rPr>
-                <w:lang w:val="en-US"/>
-              </w:rPr>
-            </w:pPr>
-            <w:r>
-              <w:rPr>
-                <w:lang w:val="en-US"/>
-              </w:rPr>
-              <w:t>Gets/sets the ESP32 send_signal variable.</w:t>
+            <w:tcW w:w="5052" w:type="dxa"/>
+          </w:tcPr>
+          <w:p>
+            <w:pPr>
+              <w:rPr>
+                <w:sz w:val="16"/>
+                <w:szCs w:val="16"/>
+                <w:lang w:val="en-US"/>
+              </w:rPr>
+            </w:pPr>
+            <w:r>
+              <w:rPr>
+                <w:sz w:val="16"/>
+                <w:szCs w:val="16"/>
+                <w:lang w:val="en-US"/>
+              </w:rPr>
+              <w:t xml:space="preserve">Gets/sets the ESP32 </w:t>
+            </w:r>
+            <w:proofErr w:type="spellStart"/>
+            <w:r>
+              <w:rPr>
+                <w:sz w:val="16"/>
+                <w:szCs w:val="16"/>
+                <w:lang w:val="en-US"/>
+              </w:rPr>
+              <w:t>send_signal</w:t>
+            </w:r>
+            <w:proofErr w:type="spellEnd"/>
+            <w:r>
+              <w:rPr>
+                <w:sz w:val="16"/>
+                <w:szCs w:val="16"/>
+                <w:lang w:val="en-US"/>
+              </w:rPr>
+              <w:t xml:space="preserve"> variable.</w:t>
             </w:r>
           </w:p>
         </w:tc>
@@ -6153,43 +8274,87 @@
       <w:tr>
         <w:tc>
           <w:tcPr>
-            <w:tcW w:w="2972" w:type="dxa"/>
+            <w:tcW w:w="3964" w:type="dxa"/>
           </w:tcPr>
           <w:p>
             <w:pPr>
               <w:rPr>
                 <w:rFonts w:ascii="Courier New" w:hAnsi="Courier New" w:cs="Courier New"/>
-                <w:sz w:val="18"/>
-                <w:szCs w:val="18"/>
+                <w:sz w:val="16"/>
+                <w:szCs w:val="16"/>
                 <w:lang w:val="en-US"/>
               </w:rPr>
             </w:pPr>
             <w:r>
               <w:rPr>
                 <w:rFonts w:ascii="Courier New" w:hAnsi="Courier New" w:cs="Courier New"/>
-                <w:sz w:val="18"/>
-                <w:szCs w:val="18"/>
-                <w:lang w:val="en-US"/>
-              </w:rPr>
-              <w:t>msg = B.ping()</w:t>
-            </w:r>
-          </w:p>
-        </w:tc>
-        <w:tc>
-          <w:tcPr>
-            <w:tcW w:w="6044" w:type="dxa"/>
-          </w:tcPr>
-          <w:p>
-            <w:pPr>
-              <w:rPr>
-                <w:lang w:val="en-US"/>
-              </w:rPr>
-            </w:pPr>
-            <w:r>
-              <w:rPr>
-                <w:lang w:val="en-US"/>
-              </w:rPr>
-              <w:t>Pings the ESP32. Msg.numbers contains local time of the ESP32.</w:t>
+                <w:sz w:val="16"/>
+                <w:szCs w:val="16"/>
+                <w:lang w:val="en-US"/>
+              </w:rPr>
+              <w:t xml:space="preserve">msg = </w:t>
+            </w:r>
+            <w:proofErr w:type="spellStart"/>
+            <w:proofErr w:type="gramStart"/>
+            <w:r>
+              <w:rPr>
+                <w:rFonts w:ascii="Courier New" w:hAnsi="Courier New" w:cs="Courier New"/>
+                <w:sz w:val="16"/>
+                <w:szCs w:val="16"/>
+                <w:lang w:val="en-US"/>
+              </w:rPr>
+              <w:t>B.ping</w:t>
+            </w:r>
+            <w:proofErr w:type="spellEnd"/>
+            <w:proofErr w:type="gramEnd"/>
+            <w:r>
+              <w:rPr>
+                <w:rFonts w:ascii="Courier New" w:hAnsi="Courier New" w:cs="Courier New"/>
+                <w:sz w:val="16"/>
+                <w:szCs w:val="16"/>
+                <w:lang w:val="en-US"/>
+              </w:rPr>
+              <w:t>()</w:t>
+            </w:r>
+          </w:p>
+        </w:tc>
+        <w:tc>
+          <w:tcPr>
+            <w:tcW w:w="5052" w:type="dxa"/>
+          </w:tcPr>
+          <w:p>
+            <w:pPr>
+              <w:rPr>
+                <w:sz w:val="16"/>
+                <w:szCs w:val="16"/>
+                <w:lang w:val="en-US"/>
+              </w:rPr>
+            </w:pPr>
+            <w:r>
+              <w:rPr>
+                <w:sz w:val="16"/>
+                <w:szCs w:val="16"/>
+                <w:lang w:val="en-US"/>
+              </w:rPr>
+              <w:t xml:space="preserve">Pings the ESP32. </w:t>
+            </w:r>
+            <w:proofErr w:type="spellStart"/>
+            <w:r>
+              <w:rPr>
+                <w:sz w:val="16"/>
+                <w:szCs w:val="16"/>
+                <w:lang w:val="en-US"/>
+              </w:rPr>
+              <w:t>Msg.numbers</w:t>
+            </w:r>
+            <w:proofErr w:type="spellEnd"/>
+            <w:r>
+              <w:rPr>
+                <w:sz w:val="16"/>
+                <w:szCs w:val="16"/>
+                <w:lang w:val="en-US"/>
+              </w:rPr>
+              <w:t xml:space="preserve"> contains local time of the ESP32.</w:t>
             </w:r>
           </w:p>
         </w:tc>
@@ -6197,33 +8362,47 @@
       <w:tr>
         <w:tc>
           <w:tcPr>
-            <w:tcW w:w="2972" w:type="dxa"/>
+            <w:tcW w:w="3964" w:type="dxa"/>
           </w:tcPr>
           <w:p>
             <w:pPr>
               <w:rPr>
                 <w:rFonts w:ascii="Courier New" w:hAnsi="Courier New" w:cs="Courier New"/>
                 <w:color w:val="000000"/>
-                <w:sz w:val="18"/>
-                <w:szCs w:val="18"/>
-                <w:lang w:val="en-US"/>
-              </w:rPr>
-            </w:pPr>
+                <w:sz w:val="16"/>
+                <w:szCs w:val="16"/>
+                <w:lang w:val="en-US"/>
+              </w:rPr>
+            </w:pPr>
+            <w:proofErr w:type="spellStart"/>
+            <w:proofErr w:type="gramStart"/>
             <w:r>
               <w:rPr>
                 <w:rFonts w:ascii="Courier New" w:hAnsi="Courier New" w:cs="Courier New"/>
                 <w:color w:val="000000"/>
-                <w:sz w:val="18"/>
-                <w:szCs w:val="18"/>
-              </w:rPr>
-              <w:t>B.send_signals_ratio</w:t>
-            </w:r>
+                <w:sz w:val="16"/>
+                <w:szCs w:val="16"/>
+              </w:rPr>
+              <w:lastRenderedPageBreak/>
+              <w:t>B.send</w:t>
+            </w:r>
+            <w:proofErr w:type="gramEnd"/>
             <w:r>
               <w:rPr>
                 <w:rFonts w:ascii="Courier New" w:hAnsi="Courier New" w:cs="Courier New"/>
                 <w:color w:val="000000"/>
-                <w:sz w:val="18"/>
-                <w:szCs w:val="18"/>
+                <w:sz w:val="16"/>
+                <w:szCs w:val="16"/>
+              </w:rPr>
+              <w:t>_signals_ratio</w:t>
+            </w:r>
+            <w:proofErr w:type="spellEnd"/>
+            <w:r>
+              <w:rPr>
+                <w:rFonts w:ascii="Courier New" w:hAnsi="Courier New" w:cs="Courier New"/>
+                <w:color w:val="000000"/>
+                <w:sz w:val="16"/>
+                <w:szCs w:val="16"/>
                 <w:lang w:val="en-US"/>
               </w:rPr>
               <w:t xml:space="preserve"> = n</w:t>
@@ -6235,67 +8414,90 @@
                 <w:rFonts w:ascii="Courier New" w:hAnsi="Courier New" w:cs="Courier New"/>
                 <w:b/>
                 <w:bCs/>
-                <w:sz w:val="18"/>
-                <w:szCs w:val="18"/>
+                <w:sz w:val="16"/>
+                <w:szCs w:val="16"/>
                 <w:lang w:val="en-US"/>
               </w:rPr>
             </w:pPr>
             <w:r>
               <w:rPr>
                 <w:rFonts w:ascii="Courier New" w:hAnsi="Courier New" w:cs="Courier New"/>
-                <w:sz w:val="18"/>
-                <w:szCs w:val="18"/>
+                <w:sz w:val="16"/>
+                <w:szCs w:val="16"/>
                 <w:lang w:val="en-US"/>
               </w:rPr>
               <w:t xml:space="preserve">n = </w:t>
             </w:r>
+            <w:proofErr w:type="spellStart"/>
+            <w:proofErr w:type="gramStart"/>
             <w:r>
               <w:rPr>
                 <w:rFonts w:ascii="Courier New" w:hAnsi="Courier New" w:cs="Courier New"/>
                 <w:color w:val="000000"/>
-                <w:sz w:val="18"/>
-                <w:szCs w:val="18"/>
-              </w:rPr>
-              <w:t>B.send_signals_ratio</w:t>
-            </w:r>
-          </w:p>
-        </w:tc>
-        <w:tc>
-          <w:tcPr>
-            <w:tcW w:w="6044" w:type="dxa"/>
-          </w:tcPr>
-          <w:p>
-            <w:pPr>
-              <w:rPr>
-                <w:lang w:val="en-US"/>
-              </w:rPr>
-            </w:pPr>
-            <w:r>
-              <w:rPr>
-                <w:lang w:val="en-US"/>
-              </w:rPr>
-              <w:t xml:space="preserve">Gets/sets the ESP32 </w:t>
-            </w:r>
+                <w:sz w:val="16"/>
+                <w:szCs w:val="16"/>
+              </w:rPr>
+              <w:t>B.send</w:t>
+            </w:r>
+            <w:proofErr w:type="gramEnd"/>
             <w:r>
               <w:rPr>
                 <w:rFonts w:ascii="Courier New" w:hAnsi="Courier New" w:cs="Courier New"/>
                 <w:color w:val="000000"/>
-                <w:sz w:val="18"/>
-                <w:szCs w:val="18"/>
-              </w:rPr>
-              <w:t>send_signals_ratio</w:t>
-            </w:r>
+                <w:sz w:val="16"/>
+                <w:szCs w:val="16"/>
+              </w:rPr>
+              <w:t>_signals_ratio</w:t>
+            </w:r>
+            <w:proofErr w:type="spellEnd"/>
+          </w:p>
+        </w:tc>
+        <w:tc>
+          <w:tcPr>
+            <w:tcW w:w="5052" w:type="dxa"/>
+          </w:tcPr>
+          <w:p>
+            <w:pPr>
+              <w:rPr>
+                <w:sz w:val="16"/>
+                <w:szCs w:val="16"/>
+                <w:lang w:val="en-US"/>
+              </w:rPr>
+            </w:pPr>
+            <w:r>
+              <w:rPr>
+                <w:sz w:val="16"/>
+                <w:szCs w:val="16"/>
+                <w:lang w:val="en-US"/>
+              </w:rPr>
+              <w:t xml:space="preserve">Gets/sets the ESP32 </w:t>
+            </w:r>
+            <w:proofErr w:type="spellStart"/>
             <w:r>
               <w:rPr>
                 <w:rFonts w:ascii="Courier New" w:hAnsi="Courier New" w:cs="Courier New"/>
                 <w:color w:val="000000"/>
-                <w:sz w:val="18"/>
-                <w:szCs w:val="18"/>
+                <w:sz w:val="16"/>
+                <w:szCs w:val="16"/>
+              </w:rPr>
+              <w:t>send_signals_ratio</w:t>
+            </w:r>
+            <w:proofErr w:type="spellEnd"/>
+            <w:r>
+              <w:rPr>
+                <w:rFonts w:ascii="Courier New" w:hAnsi="Courier New" w:cs="Courier New"/>
+                <w:color w:val="000000"/>
+                <w:sz w:val="16"/>
+                <w:szCs w:val="16"/>
                 <w:lang w:val="en-US"/>
               </w:rPr>
               <w:t xml:space="preserve"> </w:t>
             </w:r>
             <w:r>
+              <w:rPr>
+                <w:sz w:val="16"/>
+                <w:szCs w:val="16"/>
+              </w:rPr>
               <w:t>variable.</w:t>
             </w:r>
           </w:p>
@@ -6304,15 +8506,15 @@
       <w:tr>
         <w:tc>
           <w:tcPr>
-            <w:tcW w:w="2972" w:type="dxa"/>
+            <w:tcW w:w="3964" w:type="dxa"/>
           </w:tcPr>
           <w:p>
             <w:pPr>
               <w:rPr>
                 <w:rFonts w:ascii="Courier New" w:hAnsi="Courier New" w:cs="Courier New"/>
                 <w:color w:val="000000"/>
-                <w:sz w:val="18"/>
-                <w:szCs w:val="18"/>
+                <w:sz w:val="16"/>
+                <w:szCs w:val="16"/>
                 <w:lang w:val="en-US"/>
               </w:rPr>
             </w:pPr>
@@ -6320,26 +8522,42 @@
               <w:rPr>
                 <w:rFonts w:ascii="Courier New" w:hAnsi="Courier New" w:cs="Courier New"/>
                 <w:color w:val="000000"/>
-                <w:sz w:val="18"/>
-                <w:szCs w:val="18"/>
-                <w:lang w:val="en-US"/>
-              </w:rPr>
-              <w:t>b = B.is_connected</w:t>
-            </w:r>
-          </w:p>
-        </w:tc>
-        <w:tc>
-          <w:tcPr>
-            <w:tcW w:w="6044" w:type="dxa"/>
-          </w:tcPr>
-          <w:p>
-            <w:pPr>
-              <w:rPr>
-                <w:lang w:val="en-US"/>
-              </w:rPr>
-            </w:pPr>
-            <w:r>
-              <w:rPr>
+                <w:sz w:val="16"/>
+                <w:szCs w:val="16"/>
+                <w:lang w:val="en-US"/>
+              </w:rPr>
+              <w:t xml:space="preserve">b = </w:t>
+            </w:r>
+            <w:proofErr w:type="spellStart"/>
+            <w:r>
+              <w:rPr>
+                <w:rFonts w:ascii="Courier New" w:hAnsi="Courier New" w:cs="Courier New"/>
+                <w:color w:val="000000"/>
+                <w:sz w:val="16"/>
+                <w:szCs w:val="16"/>
+                <w:lang w:val="en-US"/>
+              </w:rPr>
+              <w:t>B.is_connected</w:t>
+            </w:r>
+            <w:proofErr w:type="spellEnd"/>
+          </w:p>
+        </w:tc>
+        <w:tc>
+          <w:tcPr>
+            <w:tcW w:w="5052" w:type="dxa"/>
+          </w:tcPr>
+          <w:p>
+            <w:pPr>
+              <w:rPr>
+                <w:sz w:val="16"/>
+                <w:szCs w:val="16"/>
+                <w:lang w:val="en-US"/>
+              </w:rPr>
+            </w:pPr>
+            <w:r>
+              <w:rPr>
+                <w:sz w:val="16"/>
+                <w:szCs w:val="16"/>
                 <w:lang w:val="en-US"/>
               </w:rPr>
               <w:t>Checks if the connection is still alive.</w:t>
@@ -6350,66 +8568,409 @@
       <w:tr>
         <w:tc>
           <w:tcPr>
-            <w:tcW w:w="2972" w:type="dxa"/>
+            <w:tcW w:w="3964" w:type="dxa"/>
           </w:tcPr>
           <w:p>
             <w:pPr>
               <w:rPr>
                 <w:rFonts w:ascii="Courier New" w:hAnsi="Courier New" w:cs="Courier New"/>
                 <w:color w:val="000000"/>
-                <w:sz w:val="18"/>
-                <w:szCs w:val="18"/>
-                <w:lang w:val="en-US"/>
-              </w:rPr>
-            </w:pPr>
+                <w:sz w:val="16"/>
+                <w:szCs w:val="16"/>
+                <w:lang w:val="en-US"/>
+              </w:rPr>
+            </w:pPr>
+            <w:proofErr w:type="spellStart"/>
             <w:r>
               <w:rPr>
                 <w:rFonts w:ascii="Courier New" w:hAnsi="Courier New" w:cs="Courier New"/>
                 <w:color w:val="000000"/>
-                <w:sz w:val="18"/>
-                <w:szCs w:val="18"/>
+                <w:sz w:val="16"/>
+                <w:szCs w:val="16"/>
                 <w:lang w:val="en-US"/>
               </w:rPr>
               <w:t>B.get_signals</w:t>
             </w:r>
-          </w:p>
-        </w:tc>
-        <w:tc>
-          <w:tcPr>
-            <w:tcW w:w="6044" w:type="dxa"/>
-          </w:tcPr>
-          <w:p>
-            <w:pPr>
-              <w:rPr>
-                <w:lang w:val="en-US"/>
-              </w:rPr>
-            </w:pPr>
-            <w:r>
-              <w:rPr>
+            <w:proofErr w:type="spellEnd"/>
+          </w:p>
+        </w:tc>
+        <w:tc>
+          <w:tcPr>
+            <w:tcW w:w="5052" w:type="dxa"/>
+          </w:tcPr>
+          <w:p>
+            <w:pPr>
+              <w:rPr>
+                <w:sz w:val="16"/>
+                <w:szCs w:val="16"/>
+                <w:lang w:val="en-US"/>
+              </w:rPr>
+            </w:pPr>
+            <w:r>
+              <w:rPr>
+                <w:sz w:val="16"/>
+                <w:szCs w:val="16"/>
                 <w:lang w:val="en-US"/>
               </w:rPr>
               <w:t>Get stored signals.</w:t>
             </w:r>
-            <w:bookmarkStart w:id="0" w:name="_GoBack"/>
-            <w:bookmarkEnd w:id="0"/>
+          </w:p>
+        </w:tc>
+      </w:tr>
+      <w:tr>
+        <w:tc>
+          <w:tcPr>
+            <w:tcW w:w="3964" w:type="dxa"/>
+          </w:tcPr>
+          <w:p>
+            <w:pPr>
+              <w:rPr>
+                <w:rFonts w:ascii="Courier New" w:hAnsi="Courier New" w:cs="Courier New"/>
+                <w:color w:val="000000"/>
+                <w:sz w:val="16"/>
+                <w:szCs w:val="16"/>
+                <w:lang w:val="en-US"/>
+              </w:rPr>
+            </w:pPr>
+            <w:proofErr w:type="spellStart"/>
+            <w:proofErr w:type="gramStart"/>
+            <w:r>
+              <w:rPr>
+                <w:rFonts w:ascii="Courier New" w:hAnsi="Courier New" w:cs="Courier New"/>
+                <w:color w:val="000000"/>
+                <w:sz w:val="16"/>
+                <w:szCs w:val="16"/>
+                <w:lang w:val="en-US"/>
+              </w:rPr>
+              <w:t>B.</w:t>
+            </w:r>
+            <w:r>
+              <w:rPr>
+                <w:rFonts w:ascii="Courier New" w:hAnsi="Courier New" w:cs="Courier New"/>
+                <w:color w:val="000000"/>
+                <w:sz w:val="16"/>
+                <w:szCs w:val="16"/>
+                <w:lang w:val="en-US"/>
+              </w:rPr>
+              <w:t>start</w:t>
+            </w:r>
+            <w:proofErr w:type="gramEnd"/>
+            <w:r>
+              <w:rPr>
+                <w:rFonts w:ascii="Courier New" w:hAnsi="Courier New" w:cs="Courier New"/>
+                <w:color w:val="000000"/>
+                <w:sz w:val="16"/>
+                <w:szCs w:val="16"/>
+                <w:lang w:val="en-US"/>
+              </w:rPr>
+              <w:t>_log_signals_to_file</w:t>
+            </w:r>
+            <w:proofErr w:type="spellEnd"/>
+          </w:p>
+        </w:tc>
+        <w:tc>
+          <w:tcPr>
+            <w:tcW w:w="5052" w:type="dxa"/>
+          </w:tcPr>
+          <w:p>
+            <w:pPr>
+              <w:rPr>
+                <w:sz w:val="16"/>
+                <w:szCs w:val="16"/>
+                <w:lang w:val="en-US"/>
+              </w:rPr>
+            </w:pPr>
+            <w:r>
+              <w:rPr>
+                <w:sz w:val="16"/>
+                <w:szCs w:val="16"/>
+                <w:lang w:val="en-US"/>
+              </w:rPr>
+              <w:t>W</w:t>
+            </w:r>
+            <w:r>
+              <w:rPr>
+                <w:sz w:val="16"/>
+                <w:szCs w:val="16"/>
+                <w:lang w:val="en-US"/>
+              </w:rPr>
+              <w:t xml:space="preserve">hile </w:t>
+            </w:r>
+            <w:proofErr w:type="spellStart"/>
+            <w:r>
+              <w:rPr>
+                <w:sz w:val="16"/>
+                <w:szCs w:val="16"/>
+                <w:lang w:val="en-US"/>
+              </w:rPr>
+              <w:t>send_singal</w:t>
+            </w:r>
+            <w:proofErr w:type="spellEnd"/>
+            <w:r>
+              <w:rPr>
+                <w:sz w:val="16"/>
+                <w:szCs w:val="16"/>
+                <w:lang w:val="en-US"/>
+              </w:rPr>
+              <w:t xml:space="preserve"> is true</w:t>
+            </w:r>
+            <w:r>
+              <w:rPr>
+                <w:sz w:val="16"/>
+                <w:szCs w:val="16"/>
+                <w:lang w:val="en-US"/>
+              </w:rPr>
+              <w:t>, all received signals are written to a file.</w:t>
+            </w:r>
+          </w:p>
+        </w:tc>
+      </w:tr>
+      <w:tr>
+        <w:tc>
+          <w:tcPr>
+            <w:tcW w:w="3964" w:type="dxa"/>
+          </w:tcPr>
+          <w:p>
+            <w:pPr>
+              <w:rPr>
+                <w:rFonts w:ascii="Courier New" w:hAnsi="Courier New" w:cs="Courier New"/>
+                <w:color w:val="000000"/>
+                <w:sz w:val="16"/>
+                <w:szCs w:val="16"/>
+                <w:lang w:val="en-US"/>
+              </w:rPr>
+            </w:pPr>
+            <w:proofErr w:type="spellStart"/>
+            <w:proofErr w:type="gramStart"/>
+            <w:r>
+              <w:rPr>
+                <w:rFonts w:ascii="Courier New" w:hAnsi="Courier New" w:cs="Courier New"/>
+                <w:color w:val="000000"/>
+                <w:sz w:val="16"/>
+                <w:szCs w:val="16"/>
+                <w:lang w:val="en-US"/>
+              </w:rPr>
+              <w:t>B.</w:t>
+            </w:r>
+            <w:r>
+              <w:rPr>
+                <w:rFonts w:ascii="Courier New" w:hAnsi="Courier New" w:cs="Courier New"/>
+                <w:color w:val="000000"/>
+                <w:sz w:val="16"/>
+                <w:szCs w:val="16"/>
+                <w:lang w:val="en-US"/>
+              </w:rPr>
+              <w:t>stop</w:t>
+            </w:r>
+            <w:proofErr w:type="gramEnd"/>
+            <w:r>
+              <w:rPr>
+                <w:rFonts w:ascii="Courier New" w:hAnsi="Courier New" w:cs="Courier New"/>
+                <w:color w:val="000000"/>
+                <w:sz w:val="16"/>
+                <w:szCs w:val="16"/>
+                <w:lang w:val="en-US"/>
+              </w:rPr>
+              <w:t>_log_signals_to_file</w:t>
+            </w:r>
+            <w:proofErr w:type="spellEnd"/>
+          </w:p>
+        </w:tc>
+        <w:tc>
+          <w:tcPr>
+            <w:tcW w:w="5052" w:type="dxa"/>
+          </w:tcPr>
+          <w:p>
+            <w:pPr>
+              <w:rPr>
+                <w:sz w:val="16"/>
+                <w:szCs w:val="16"/>
+                <w:lang w:val="en-US"/>
+              </w:rPr>
+            </w:pPr>
+            <w:r>
+              <w:rPr>
+                <w:sz w:val="16"/>
+                <w:szCs w:val="16"/>
+                <w:lang w:val="en-US"/>
+              </w:rPr>
+              <w:t>Stop writing received signals to a file.</w:t>
+            </w:r>
+          </w:p>
+        </w:tc>
+      </w:tr>
+      <w:tr>
+        <w:tc>
+          <w:tcPr>
+            <w:tcW w:w="3964" w:type="dxa"/>
+          </w:tcPr>
+          <w:p>
+            <w:pPr>
+              <w:autoSpaceDE w:val="0"/>
+              <w:autoSpaceDN w:val="0"/>
+              <w:adjustRightInd w:val="0"/>
+              <w:rPr>
+                <w:rFonts w:ascii="Courier New" w:hAnsi="Courier New" w:cs="Courier New"/>
+                <w:color w:val="000000"/>
+                <w:sz w:val="16"/>
+                <w:szCs w:val="16"/>
+                <w:lang w:val="en-US"/>
+              </w:rPr>
+            </w:pPr>
+            <w:r>
+              <w:rPr>
+                <w:rFonts w:ascii="Courier New" w:hAnsi="Courier New" w:cs="Courier New"/>
+                <w:color w:val="000000"/>
+                <w:sz w:val="16"/>
+                <w:szCs w:val="16"/>
+                <w:lang w:val="en-US"/>
+              </w:rPr>
+              <w:t xml:space="preserve">t = </w:t>
+            </w:r>
+            <w:proofErr w:type="gramStart"/>
+            <w:r>
+              <w:rPr>
+                <w:rFonts w:ascii="Courier New" w:hAnsi="Courier New" w:cs="Courier New"/>
+                <w:color w:val="000000"/>
+                <w:sz w:val="16"/>
+                <w:szCs w:val="16"/>
+                <w:lang w:val="en-US"/>
+              </w:rPr>
+              <w:t>B.</w:t>
+            </w:r>
+            <w:proofErr w:type="spellStart"/>
+            <w:r>
+              <w:rPr>
+                <w:rFonts w:ascii="Courier New" w:hAnsi="Courier New" w:cs="Courier New"/>
+                <w:color w:val="000000"/>
+                <w:sz w:val="16"/>
+                <w:szCs w:val="16"/>
+              </w:rPr>
+              <w:t>load</w:t>
+            </w:r>
+            <w:proofErr w:type="gramEnd"/>
+            <w:r>
+              <w:rPr>
+                <w:rFonts w:ascii="Courier New" w:hAnsi="Courier New" w:cs="Courier New"/>
+                <w:color w:val="000000"/>
+                <w:sz w:val="16"/>
+                <w:szCs w:val="16"/>
+              </w:rPr>
+              <w:t>_signals_from_file</w:t>
+            </w:r>
+            <w:proofErr w:type="spellEnd"/>
+            <w:r>
+              <w:rPr>
+                <w:rFonts w:ascii="Courier New" w:hAnsi="Courier New" w:cs="Courier New"/>
+                <w:color w:val="000000"/>
+                <w:sz w:val="16"/>
+                <w:szCs w:val="16"/>
+              </w:rPr>
+              <w:br/>
+            </w:r>
+            <w:r>
+              <w:rPr>
+                <w:rFonts w:ascii="Courier New" w:hAnsi="Courier New" w:cs="Courier New"/>
+                <w:color w:val="000000"/>
+                <w:sz w:val="16"/>
+                <w:szCs w:val="16"/>
+                <w:lang w:val="en-US"/>
+              </w:rPr>
+              <w:t xml:space="preserve">t = </w:t>
+            </w:r>
+            <w:proofErr w:type="spellStart"/>
+            <w:r>
+              <w:rPr>
+                <w:rFonts w:ascii="Courier New" w:hAnsi="Courier New" w:cs="Courier New"/>
+                <w:color w:val="000000"/>
+                <w:sz w:val="16"/>
+                <w:szCs w:val="16"/>
+                <w:lang w:val="en-US"/>
+              </w:rPr>
+              <w:t>SppBluetooth</w:t>
+            </w:r>
+            <w:proofErr w:type="spellEnd"/>
+            <w:r>
+              <w:rPr>
+                <w:rFonts w:ascii="Courier New" w:hAnsi="Courier New" w:cs="Courier New"/>
+                <w:color w:val="000000"/>
+                <w:sz w:val="16"/>
+                <w:szCs w:val="16"/>
+                <w:lang w:val="en-US"/>
+              </w:rPr>
+              <w:t>.</w:t>
+            </w:r>
+            <w:proofErr w:type="spellStart"/>
+            <w:r>
+              <w:rPr>
+                <w:rFonts w:ascii="Courier New" w:hAnsi="Courier New" w:cs="Courier New"/>
+                <w:color w:val="000000"/>
+                <w:sz w:val="16"/>
+                <w:szCs w:val="16"/>
+              </w:rPr>
+              <w:t>load_signals_from_file</w:t>
+            </w:r>
+            <w:proofErr w:type="spellEnd"/>
+          </w:p>
+          <w:p>
+            <w:pPr>
+              <w:rPr>
+                <w:rFonts w:ascii="Courier New" w:hAnsi="Courier New" w:cs="Courier New"/>
+                <w:color w:val="000000"/>
+                <w:sz w:val="16"/>
+                <w:szCs w:val="16"/>
+                <w:lang w:val="en-US"/>
+              </w:rPr>
+            </w:pPr>
+          </w:p>
+        </w:tc>
+        <w:tc>
+          <w:tcPr>
+            <w:tcW w:w="5052" w:type="dxa"/>
+          </w:tcPr>
+          <w:p>
+            <w:pPr>
+              <w:rPr>
+                <w:sz w:val="16"/>
+                <w:szCs w:val="16"/>
+                <w:lang w:val="en-US"/>
+              </w:rPr>
+            </w:pPr>
+            <w:r>
+              <w:rPr>
+                <w:sz w:val="16"/>
+                <w:szCs w:val="16"/>
+                <w:lang w:val="en-US"/>
+              </w:rPr>
+              <w:t>Read</w:t>
+            </w:r>
+            <w:r>
+              <w:rPr>
+                <w:sz w:val="16"/>
+                <w:szCs w:val="16"/>
+                <w:lang w:val="en-US"/>
+              </w:rPr>
+              <w:t xml:space="preserve"> a saved signals file as a table.</w:t>
+            </w:r>
           </w:p>
         </w:tc>
       </w:tr>
     </w:tbl>
     <w:p>
       <w:pPr>
-        <w:rPr>
-          <w:lang w:val="en-US"/>
-        </w:rPr>
-      </w:pPr>
-    </w:p>
-    <w:p>
-      <w:pPr>
         <w:pStyle w:val="Heading2"/>
         <w:rPr>
           <w:lang w:val="en-US"/>
         </w:rPr>
       </w:pPr>
+    </w:p>
+    <w:p>
+      <w:pPr>
+        <w:pStyle w:val="Heading2"/>
+        <w:rPr>
+          <w:lang w:val="en-US"/>
+        </w:rPr>
+      </w:pPr>
       <w:r>
         <w:rPr>
           <w:lang w:val="en-US"/>
@@ -6501,13 +9062,35 @@
         <w:rPr>
           <w:lang w:val="en-US"/>
         </w:rPr>
-        <w:t>data processing load on Matlab</w:t>
-      </w:r>
-      <w:r>
-        <w:rPr>
-          <w:lang w:val="en-US"/>
-        </w:rPr>
-        <w:t>, two sensor armbands are simultaneous transmitting their data to Matlab for processing.</w:t>
+        <w:t xml:space="preserve">data processing load on </w:t>
+      </w:r>
+      <w:proofErr w:type="spellStart"/>
+      <w:r>
+        <w:rPr>
+          <w:lang w:val="en-US"/>
+        </w:rPr>
+        <w:t>Matlab</w:t>
+      </w:r>
+      <w:proofErr w:type="spellEnd"/>
+      <w:r>
+        <w:rPr>
+          <w:lang w:val="en-US"/>
+        </w:rPr>
+        <w:t xml:space="preserve">, two sensor armbands are simultaneous transmitting their data to </w:t>
+      </w:r>
+      <w:proofErr w:type="spellStart"/>
+      <w:r>
+        <w:rPr>
+          <w:lang w:val="en-US"/>
+        </w:rPr>
+        <w:t>Matlab</w:t>
+      </w:r>
+      <w:proofErr w:type="spellEnd"/>
+      <w:r>
+        <w:rPr>
+          <w:lang w:val="en-US"/>
+        </w:rPr>
+        <w:t xml:space="preserve"> for processing.</w:t>
       </w:r>
       <w:r>
         <w:rPr>
@@ -6627,6 +9210,7 @@
                 <w:lang w:val="en-US"/>
               </w:rPr>
             </w:pPr>
+            <w:proofErr w:type="spellStart"/>
             <w:r>
               <w:rPr>
                 <w:sz w:val="20"/>
@@ -6635,6 +9219,7 @@
               </w:rPr>
               <w:t>Matlab</w:t>
             </w:r>
+            <w:proofErr w:type="spellEnd"/>
           </w:p>
         </w:tc>
         <w:tc>
@@ -6725,7 +9310,25 @@
                 <w:szCs w:val="20"/>
                 <w:lang w:val="en-US"/>
               </w:rPr>
-              <w:t>Board name: “demo_motor_controller”. Simulates a first order transfer function.</w:t>
+              <w:t>Board name: “</w:t>
+            </w:r>
+            <w:proofErr w:type="spellStart"/>
+            <w:r>
+              <w:rPr>
+                <w:sz w:val="20"/>
+                <w:szCs w:val="20"/>
+                <w:lang w:val="en-US"/>
+              </w:rPr>
+              <w:t>demo_motor_controller</w:t>
+            </w:r>
+            <w:proofErr w:type="spellEnd"/>
+            <w:r>
+              <w:rPr>
+                <w:sz w:val="20"/>
+                <w:szCs w:val="20"/>
+                <w:lang w:val="en-US"/>
+              </w:rPr>
+              <w:t>”. Simulates a first order transfer function.</w:t>
             </w:r>
           </w:p>
         </w:tc>
@@ -6771,7 +9374,25 @@
                 <w:szCs w:val="20"/>
                 <w:lang w:val="en-US"/>
               </w:rPr>
-              <w:t>Board name: “demo_left_sensor_band”.</w:t>
+              <w:t>Board name: “</w:t>
+            </w:r>
+            <w:proofErr w:type="spellStart"/>
+            <w:r>
+              <w:rPr>
+                <w:sz w:val="20"/>
+                <w:szCs w:val="20"/>
+                <w:lang w:val="en-US"/>
+              </w:rPr>
+              <w:t>demo_left_sensor_band</w:t>
+            </w:r>
+            <w:proofErr w:type="spellEnd"/>
+            <w:r>
+              <w:rPr>
+                <w:sz w:val="20"/>
+                <w:szCs w:val="20"/>
+                <w:lang w:val="en-US"/>
+              </w:rPr>
+              <w:t>”.</w:t>
             </w:r>
           </w:p>
         </w:tc>
@@ -6817,7 +9438,33 @@
                 <w:szCs w:val="20"/>
                 <w:lang w:val="en-US"/>
               </w:rPr>
-              <w:t>Board name: “right_sensor_band”. Same function as the Left Sensor Band above.</w:t>
+              <w:t>Board name: “</w:t>
+            </w:r>
+            <w:proofErr w:type="spellStart"/>
+            <w:r>
+              <w:rPr>
+                <w:sz w:val="20"/>
+                <w:szCs w:val="20"/>
+                <w:lang w:val="en-US"/>
+              </w:rPr>
+              <w:t>demo_</w:t>
+            </w:r>
+            <w:r>
+              <w:rPr>
+                <w:sz w:val="20"/>
+                <w:szCs w:val="20"/>
+                <w:lang w:val="en-US"/>
+              </w:rPr>
+              <w:t>right_sensor_band</w:t>
+            </w:r>
+            <w:proofErr w:type="spellEnd"/>
+            <w:r>
+              <w:rPr>
+                <w:sz w:val="20"/>
+                <w:szCs w:val="20"/>
+                <w:lang w:val="en-US"/>
+              </w:rPr>
+              <w:t>”. Same function as the Left Sensor Band above.</w:t>
             </w:r>
           </w:p>
         </w:tc>
@@ -6846,8 +9493,15 @@
         <w:rPr>
           <w:lang w:val="en-US"/>
         </w:rPr>
-        <w:t xml:space="preserve">For an example see the </w:t>
-      </w:r>
+        <w:t>S</w:t>
+      </w:r>
+      <w:r>
+        <w:rPr>
+          <w:lang w:val="en-US"/>
+        </w:rPr>
+        <w:t xml:space="preserve">ee the </w:t>
+      </w:r>
+      <w:proofErr w:type="spellStart"/>
       <w:r>
         <w:rPr>
           <w:rFonts w:ascii="Courier New" w:hAnsi="Courier New" w:cs="Courier New"/>
@@ -6855,11 +9509,15 @@
         </w:rPr>
         <w:t>SppBluetooth_test.m</w:t>
       </w:r>
-      <w:r>
-        <w:rPr>
-          <w:lang w:val="en-US"/>
-        </w:rPr>
-        <w:t>.</w:t>
+      <w:proofErr w:type="spellEnd"/>
+      <w:r>
+        <w:t xml:space="preserve"> </w:t>
+      </w:r>
+      <w:r>
+        <w:rPr>
+          <w:lang w:val="en-US"/>
+        </w:rPr>
+        <w:t>for an example.</w:t>
       </w:r>
     </w:p>
     <w:tbl>
@@ -6905,7 +9563,7 @@
                           </pic:cNvPicPr>
                         </pic:nvPicPr>
                         <pic:blipFill>
-                          <a:blip r:embed="rId8">
+                          <a:blip r:embed="rId9">
                             <a:extLst>
                               <a:ext uri="{28A0092B-C50C-407E-A947-70E740481C1C}">
                                 <a14:useLocalDpi xmlns:a14="http://schemas.microsoft.com/office/drawing/2010/main" val="0"/>
@@ -6949,14 +9607,27 @@
             <w:r>
               <w:t xml:space="preserve">Figure </w:t>
             </w:r>
-            <w:fldSimple w:instr=" SEQ Figure \* ARABIC ">
-              <w:r>
-                <w:rPr>
-                  <w:noProof/>
-                </w:rPr>
-                <w:t>1</w:t>
-              </w:r>
-            </w:fldSimple>
+            <w:r>
+              <w:fldChar w:fldCharType="begin"/>
+            </w:r>
+            <w:r>
+              <w:instrText xml:space="preserve"> SEQ Figure \* ARABIC </w:instrText>
+            </w:r>
+            <w:r>
+              <w:fldChar w:fldCharType="separate"/>
+            </w:r>
+            <w:r>
+              <w:rPr>
+                <w:noProof/>
+              </w:rPr>
+              <w:t>1</w:t>
+            </w:r>
+            <w:r>
+              <w:rPr>
+                <w:noProof/>
+              </w:rPr>
+              <w:fldChar w:fldCharType="end"/>
+            </w:r>
             <w:bookmarkEnd w:id="1"/>
             <w:r>
               <w:rPr>
@@ -7003,10 +9674,10 @@
                   <v:path o:extrusionok="f" gradientshapeok="t" o:connecttype="rect"/>
                   <o:lock v:ext="edit" aspectratio="t"/>
                 </v:shapetype>
-                <v:shape id="_x0000_i1046" type="#_x0000_t75" style="width:234.25pt;height:115.95pt" o:ole="">
-                  <v:imagedata r:id="rId9" o:title=""/>
+                <v:shape id="_x0000_i1025" type="#_x0000_t75" style="width:234.25pt;height:115.95pt" o:ole="">
+                  <v:imagedata r:id="rId10" o:title=""/>
                 </v:shape>
-                <o:OLEObject Type="Embed" ProgID="PBrush" ShapeID="_x0000_i1046" DrawAspect="Content" ObjectID="_1646816076" r:id="rId10"/>
+                <o:OLEObject Type="Embed" ProgID="PBrush" ShapeID="_x0000_i1025" DrawAspect="Content" ObjectID="_1647171564" r:id="rId11"/>
               </w:object>
             </w:r>
           </w:p>
@@ -7022,14 +9693,27 @@
             <w:r>
               <w:t xml:space="preserve">Figure </w:t>
             </w:r>
-            <w:fldSimple w:instr=" SEQ Figure \* ARABIC ">
-              <w:r>
-                <w:rPr>
-                  <w:noProof/>
-                </w:rPr>
-                <w:t>2</w:t>
-              </w:r>
-            </w:fldSimple>
+            <w:r>
+              <w:fldChar w:fldCharType="begin"/>
+            </w:r>
+            <w:r>
+              <w:instrText xml:space="preserve"> SEQ Figure \* ARABIC </w:instrText>
+            </w:r>
+            <w:r>
+              <w:fldChar w:fldCharType="separate"/>
+            </w:r>
+            <w:r>
+              <w:rPr>
+                <w:noProof/>
+              </w:rPr>
+              <w:t>2</w:t>
+            </w:r>
+            <w:r>
+              <w:rPr>
+                <w:noProof/>
+              </w:rPr>
+              <w:fldChar w:fldCharType="end"/>
+            </w:r>
             <w:bookmarkEnd w:id="2"/>
             <w:r>
               <w:rPr>
@@ -8474,7 +11158,7 @@
 </file>
 
 <file path=customXml/itemProps1.xml><?xml version="1.0" encoding="utf-8"?>
-<ds:datastoreItem xmlns:ds="http://schemas.openxmlformats.org/officeDocument/2006/customXml" ds:itemID="{E49D491A-B709-449D-A78F-6D41AA48DD8C}">
+<ds:datastoreItem xmlns:ds="http://schemas.openxmlformats.org/officeDocument/2006/customXml" ds:itemID="{9A994560-CA94-4CFD-A7A6-A0920A337FDC}">
   <ds:schemaRefs>
     <ds:schemaRef ds:uri="http://schemas.openxmlformats.org/officeDocument/2006/bibliography"/>
   </ds:schemaRefs>

</xml_diff>